<commit_message>
added the doc and sequencer
</commit_message>
<xml_diff>
--- a/COrg Final.docx
+++ b/COrg Final.docx
@@ -26985,75 +26985,1254 @@
           </wp:inline>
         </w:drawing>
       </w:r>
+    </w:p>
+    <w:p>
+      <w:pPr>
+        <w:spacing w:after="0" w:line="240" w:lineRule="auto"/>
+        <w:rPr>
+          <w:rFonts w:ascii="Times New Roman" w:eastAsia="Times New Roman" w:hAnsi="Times New Roman" w:cs="Times New Roman"/>
+          <w:sz w:val="24"/>
+          <w:szCs w:val="24"/>
+          <w:lang w:eastAsia="en-GB"/>
+        </w:rPr>
+      </w:pPr>
+    </w:p>
+    <w:p>
+      <w:pPr>
+        <w:spacing w:after="0" w:line="240" w:lineRule="auto"/>
+        <w:rPr>
+          <w:rFonts w:ascii="Times New Roman" w:eastAsia="Times New Roman" w:hAnsi="Times New Roman" w:cs="Times New Roman"/>
+          <w:sz w:val="24"/>
+          <w:szCs w:val="24"/>
+          <w:lang w:eastAsia="en-GB"/>
+        </w:rPr>
+      </w:pPr>
+      <w:r>
+        <w:rPr>
+          <w:rFonts w:ascii="Times New Roman" w:eastAsia="Times New Roman" w:hAnsi="Times New Roman" w:cs="Times New Roman"/>
+          <w:sz w:val="24"/>
+          <w:szCs w:val="24"/>
+          <w:lang w:eastAsia="en-GB"/>
+        </w:rPr>
+        <w:t xml:space="preserve">SBR </w:t>
+      </w:r>
+      <w:proofErr w:type="spellStart"/>
+      <w:r>
+        <w:rPr>
+          <w:rFonts w:ascii="Times New Roman" w:eastAsia="Times New Roman" w:hAnsi="Times New Roman" w:cs="Times New Roman"/>
+          <w:sz w:val="24"/>
+          <w:szCs w:val="24"/>
+          <w:lang w:eastAsia="en-GB"/>
+        </w:rPr>
+        <w:t>nin</w:t>
+      </w:r>
+      <w:proofErr w:type="spellEnd"/>
+      <w:r>
+        <w:rPr>
+          <w:rFonts w:ascii="Times New Roman" w:eastAsia="Times New Roman" w:hAnsi="Times New Roman" w:cs="Times New Roman"/>
+          <w:sz w:val="24"/>
+          <w:szCs w:val="24"/>
+          <w:lang w:eastAsia="en-GB"/>
+        </w:rPr>
+        <w:t xml:space="preserve"> load </w:t>
+      </w:r>
+      <w:proofErr w:type="spellStart"/>
+      <w:r>
+        <w:rPr>
+          <w:rFonts w:ascii="Times New Roman" w:eastAsia="Times New Roman" w:hAnsi="Times New Roman" w:cs="Times New Roman"/>
+          <w:sz w:val="24"/>
+          <w:szCs w:val="24"/>
+          <w:lang w:eastAsia="en-GB"/>
+        </w:rPr>
+        <w:t>dite</w:t>
+      </w:r>
+      <w:proofErr w:type="spellEnd"/>
+      <w:r>
+        <w:rPr>
+          <w:rFonts w:ascii="Times New Roman" w:eastAsia="Times New Roman" w:hAnsi="Times New Roman" w:cs="Times New Roman"/>
+          <w:sz w:val="24"/>
+          <w:szCs w:val="24"/>
+          <w:lang w:eastAsia="en-GB"/>
+        </w:rPr>
+        <w:t xml:space="preserve"> </w:t>
+      </w:r>
+      <w:proofErr w:type="spellStart"/>
+      <w:r>
+        <w:rPr>
+          <w:rFonts w:ascii="Times New Roman" w:eastAsia="Times New Roman" w:hAnsi="Times New Roman" w:cs="Times New Roman"/>
+          <w:sz w:val="24"/>
+          <w:szCs w:val="24"/>
+          <w:lang w:eastAsia="en-GB"/>
+        </w:rPr>
+        <w:t>bir</w:t>
+      </w:r>
+      <w:proofErr w:type="spellEnd"/>
+      <w:r>
+        <w:rPr>
+          <w:rFonts w:ascii="Times New Roman" w:eastAsia="Times New Roman" w:hAnsi="Times New Roman" w:cs="Times New Roman"/>
+          <w:sz w:val="24"/>
+          <w:szCs w:val="24"/>
+          <w:lang w:eastAsia="en-GB"/>
+        </w:rPr>
+        <w:t xml:space="preserve"> </w:t>
+      </w:r>
+      <w:proofErr w:type="spellStart"/>
+      <w:r>
+        <w:rPr>
+          <w:rFonts w:ascii="Times New Roman" w:eastAsia="Times New Roman" w:hAnsi="Times New Roman" w:cs="Times New Roman"/>
+          <w:sz w:val="24"/>
+          <w:szCs w:val="24"/>
+          <w:lang w:eastAsia="en-GB"/>
+        </w:rPr>
+        <w:t>enableı</w:t>
+      </w:r>
+      <w:proofErr w:type="spellEnd"/>
+      <w:r>
+        <w:rPr>
+          <w:rFonts w:ascii="Times New Roman" w:eastAsia="Times New Roman" w:hAnsi="Times New Roman" w:cs="Times New Roman"/>
+          <w:sz w:val="24"/>
+          <w:szCs w:val="24"/>
+          <w:lang w:eastAsia="en-GB"/>
+        </w:rPr>
+        <w:t xml:space="preserve"> </w:t>
+      </w:r>
+      <w:proofErr w:type="spellStart"/>
+      <w:r>
+        <w:rPr>
+          <w:rFonts w:ascii="Times New Roman" w:eastAsia="Times New Roman" w:hAnsi="Times New Roman" w:cs="Times New Roman"/>
+          <w:sz w:val="24"/>
+          <w:szCs w:val="24"/>
+          <w:lang w:eastAsia="en-GB"/>
+        </w:rPr>
+        <w:t>olması</w:t>
+      </w:r>
+      <w:proofErr w:type="spellEnd"/>
+      <w:r>
+        <w:rPr>
+          <w:rFonts w:ascii="Times New Roman" w:eastAsia="Times New Roman" w:hAnsi="Times New Roman" w:cs="Times New Roman"/>
+          <w:sz w:val="24"/>
+          <w:szCs w:val="24"/>
+          <w:lang w:eastAsia="en-GB"/>
+        </w:rPr>
+        <w:t xml:space="preserve"> </w:t>
+      </w:r>
+      <w:proofErr w:type="spellStart"/>
+      <w:r>
+        <w:rPr>
+          <w:rFonts w:ascii="Times New Roman" w:eastAsia="Times New Roman" w:hAnsi="Times New Roman" w:cs="Times New Roman"/>
+          <w:sz w:val="24"/>
+          <w:szCs w:val="24"/>
+          <w:lang w:eastAsia="en-GB"/>
+        </w:rPr>
+        <w:t>lazım</w:t>
+      </w:r>
+      <w:proofErr w:type="spellEnd"/>
+      <w:r>
+        <w:rPr>
+          <w:rFonts w:ascii="Times New Roman" w:eastAsia="Times New Roman" w:hAnsi="Times New Roman" w:cs="Times New Roman"/>
+          <w:sz w:val="24"/>
+          <w:szCs w:val="24"/>
+          <w:lang w:eastAsia="en-GB"/>
+        </w:rPr>
+        <w:t xml:space="preserve">. </w:t>
+      </w:r>
+      <w:proofErr w:type="spellStart"/>
+      <w:r>
+        <w:rPr>
+          <w:rFonts w:ascii="Times New Roman" w:eastAsia="Times New Roman" w:hAnsi="Times New Roman" w:cs="Times New Roman"/>
+          <w:sz w:val="24"/>
+          <w:szCs w:val="24"/>
+          <w:lang w:eastAsia="en-GB"/>
+        </w:rPr>
+        <w:t>Onu</w:t>
+      </w:r>
+      <w:proofErr w:type="spellEnd"/>
+      <w:r>
+        <w:rPr>
+          <w:rFonts w:ascii="Times New Roman" w:eastAsia="Times New Roman" w:hAnsi="Times New Roman" w:cs="Times New Roman"/>
+          <w:sz w:val="24"/>
+          <w:szCs w:val="24"/>
+          <w:lang w:eastAsia="en-GB"/>
+        </w:rPr>
+        <w:t xml:space="preserve"> d </w:t>
+      </w:r>
+      <w:proofErr w:type="spellStart"/>
+      <w:r>
+        <w:rPr>
+          <w:rFonts w:ascii="Times New Roman" w:eastAsia="Times New Roman" w:hAnsi="Times New Roman" w:cs="Times New Roman"/>
+          <w:sz w:val="24"/>
+          <w:szCs w:val="24"/>
+          <w:lang w:eastAsia="en-GB"/>
+        </w:rPr>
+        <w:t>latche</w:t>
+      </w:r>
+      <w:proofErr w:type="spellEnd"/>
+      <w:r>
+        <w:rPr>
+          <w:rFonts w:ascii="Times New Roman" w:eastAsia="Times New Roman" w:hAnsi="Times New Roman" w:cs="Times New Roman"/>
+          <w:sz w:val="24"/>
+          <w:szCs w:val="24"/>
+          <w:lang w:eastAsia="en-GB"/>
+        </w:rPr>
+        <w:t xml:space="preserve"> </w:t>
+      </w:r>
+      <w:proofErr w:type="spellStart"/>
+      <w:r>
+        <w:rPr>
+          <w:rFonts w:ascii="Times New Roman" w:eastAsia="Times New Roman" w:hAnsi="Times New Roman" w:cs="Times New Roman"/>
+          <w:sz w:val="24"/>
+          <w:szCs w:val="24"/>
+          <w:lang w:eastAsia="en-GB"/>
+        </w:rPr>
+        <w:t>ekleriz</w:t>
+      </w:r>
+      <w:proofErr w:type="spellEnd"/>
+      <w:r>
+        <w:rPr>
+          <w:rFonts w:ascii="Times New Roman" w:eastAsia="Times New Roman" w:hAnsi="Times New Roman" w:cs="Times New Roman"/>
+          <w:sz w:val="24"/>
+          <w:szCs w:val="24"/>
+          <w:lang w:eastAsia="en-GB"/>
+        </w:rPr>
+        <w:t xml:space="preserve"> </w:t>
+      </w:r>
+      <w:proofErr w:type="spellStart"/>
+      <w:r>
+        <w:rPr>
+          <w:rFonts w:ascii="Times New Roman" w:eastAsia="Times New Roman" w:hAnsi="Times New Roman" w:cs="Times New Roman"/>
+          <w:sz w:val="24"/>
+          <w:szCs w:val="24"/>
+          <w:lang w:eastAsia="en-GB"/>
+        </w:rPr>
+        <w:t>ya</w:t>
+      </w:r>
+      <w:proofErr w:type="spellEnd"/>
+      <w:r>
+        <w:rPr>
+          <w:rFonts w:ascii="Times New Roman" w:eastAsia="Times New Roman" w:hAnsi="Times New Roman" w:cs="Times New Roman"/>
+          <w:sz w:val="24"/>
+          <w:szCs w:val="24"/>
+          <w:lang w:eastAsia="en-GB"/>
+        </w:rPr>
+        <w:t xml:space="preserve"> da clear </w:t>
+      </w:r>
+      <w:proofErr w:type="spellStart"/>
+      <w:r>
+        <w:rPr>
+          <w:rFonts w:ascii="Times New Roman" w:eastAsia="Times New Roman" w:hAnsi="Times New Roman" w:cs="Times New Roman"/>
+          <w:sz w:val="24"/>
+          <w:szCs w:val="24"/>
+          <w:lang w:eastAsia="en-GB"/>
+        </w:rPr>
+        <w:t>ile</w:t>
+      </w:r>
+      <w:proofErr w:type="spellEnd"/>
+      <w:r>
+        <w:rPr>
+          <w:rFonts w:ascii="Times New Roman" w:eastAsia="Times New Roman" w:hAnsi="Times New Roman" w:cs="Times New Roman"/>
+          <w:sz w:val="24"/>
+          <w:szCs w:val="24"/>
+          <w:lang w:eastAsia="en-GB"/>
+        </w:rPr>
+        <w:t xml:space="preserve"> </w:t>
+      </w:r>
+      <w:proofErr w:type="spellStart"/>
+      <w:r>
+        <w:rPr>
+          <w:rFonts w:ascii="Times New Roman" w:eastAsia="Times New Roman" w:hAnsi="Times New Roman" w:cs="Times New Roman"/>
+          <w:sz w:val="24"/>
+          <w:szCs w:val="24"/>
+          <w:lang w:eastAsia="en-GB"/>
+        </w:rPr>
+        <w:t>yaparız</w:t>
+      </w:r>
+      <w:proofErr w:type="spellEnd"/>
+      <w:r>
+        <w:rPr>
+          <w:rFonts w:ascii="Times New Roman" w:eastAsia="Times New Roman" w:hAnsi="Times New Roman" w:cs="Times New Roman"/>
+          <w:sz w:val="24"/>
+          <w:szCs w:val="24"/>
+          <w:lang w:eastAsia="en-GB"/>
+        </w:rPr>
+        <w:t xml:space="preserve"> </w:t>
+      </w:r>
+      <w:proofErr w:type="spellStart"/>
+      <w:r>
+        <w:rPr>
+          <w:rFonts w:ascii="Times New Roman" w:eastAsia="Times New Roman" w:hAnsi="Times New Roman" w:cs="Times New Roman"/>
+          <w:sz w:val="24"/>
+          <w:szCs w:val="24"/>
+          <w:lang w:eastAsia="en-GB"/>
+        </w:rPr>
+        <w:t>bilmiyorum</w:t>
+      </w:r>
+      <w:proofErr w:type="spellEnd"/>
+      <w:r>
+        <w:rPr>
+          <w:rFonts w:ascii="Times New Roman" w:eastAsia="Times New Roman" w:hAnsi="Times New Roman" w:cs="Times New Roman"/>
+          <w:sz w:val="24"/>
+          <w:szCs w:val="24"/>
+          <w:lang w:eastAsia="en-GB"/>
+        </w:rPr>
+        <w:t xml:space="preserve"> </w:t>
+      </w:r>
+      <w:proofErr w:type="spellStart"/>
+      <w:r>
+        <w:rPr>
+          <w:rFonts w:ascii="Times New Roman" w:eastAsia="Times New Roman" w:hAnsi="Times New Roman" w:cs="Times New Roman"/>
+          <w:sz w:val="24"/>
+          <w:szCs w:val="24"/>
+          <w:lang w:eastAsia="en-GB"/>
+        </w:rPr>
+        <w:t>şuan</w:t>
+      </w:r>
+      <w:proofErr w:type="spellEnd"/>
+    </w:p>
+    <w:p>
+      <w:pPr>
+        <w:spacing w:after="0" w:line="240" w:lineRule="auto"/>
+        <w:rPr>
+          <w:rFonts w:ascii="Times New Roman" w:eastAsia="Times New Roman" w:hAnsi="Times New Roman" w:cs="Times New Roman"/>
+          <w:sz w:val="24"/>
+          <w:szCs w:val="24"/>
+          <w:lang w:eastAsia="en-GB"/>
+        </w:rPr>
+      </w:pPr>
+    </w:p>
+    <w:p>
+      <w:pPr>
+        <w:spacing w:after="0" w:line="240" w:lineRule="auto"/>
+        <w:rPr>
+          <w:rFonts w:ascii="Times New Roman" w:eastAsia="Times New Roman" w:hAnsi="Times New Roman" w:cs="Times New Roman"/>
+          <w:sz w:val="24"/>
+          <w:szCs w:val="24"/>
+          <w:lang w:eastAsia="en-GB"/>
+        </w:rPr>
+      </w:pPr>
+      <w:r>
+        <w:rPr>
+          <w:rFonts w:ascii="Times New Roman" w:eastAsia="Times New Roman" w:hAnsi="Times New Roman" w:cs="Times New Roman"/>
+          <w:sz w:val="24"/>
+          <w:szCs w:val="24"/>
+          <w:lang w:eastAsia="en-GB"/>
+        </w:rPr>
+        <w:t xml:space="preserve">MUX1 de </w:t>
+      </w:r>
+      <w:proofErr w:type="spellStart"/>
+      <w:r>
+        <w:rPr>
+          <w:rFonts w:ascii="Times New Roman" w:eastAsia="Times New Roman" w:hAnsi="Times New Roman" w:cs="Times New Roman"/>
+          <w:sz w:val="24"/>
+          <w:szCs w:val="24"/>
+          <w:lang w:eastAsia="en-GB"/>
+        </w:rPr>
+        <w:t>seçmeyi</w:t>
+      </w:r>
+      <w:proofErr w:type="spellEnd"/>
+      <w:r>
+        <w:rPr>
+          <w:rFonts w:ascii="Times New Roman" w:eastAsia="Times New Roman" w:hAnsi="Times New Roman" w:cs="Times New Roman"/>
+          <w:sz w:val="24"/>
+          <w:szCs w:val="24"/>
+          <w:lang w:eastAsia="en-GB"/>
+        </w:rPr>
+        <w:t xml:space="preserve"> </w:t>
+      </w:r>
+      <w:proofErr w:type="spellStart"/>
+      <w:r>
+        <w:rPr>
+          <w:rFonts w:ascii="Times New Roman" w:eastAsia="Times New Roman" w:hAnsi="Times New Roman" w:cs="Times New Roman"/>
+          <w:sz w:val="24"/>
+          <w:szCs w:val="24"/>
+          <w:lang w:eastAsia="en-GB"/>
+        </w:rPr>
+        <w:t>sağlıcak</w:t>
+      </w:r>
+      <w:proofErr w:type="spellEnd"/>
+      <w:r>
+        <w:rPr>
+          <w:rFonts w:ascii="Times New Roman" w:eastAsia="Times New Roman" w:hAnsi="Times New Roman" w:cs="Times New Roman"/>
+          <w:sz w:val="24"/>
+          <w:szCs w:val="24"/>
+          <w:lang w:eastAsia="en-GB"/>
+        </w:rPr>
+        <w:t xml:space="preserve"> </w:t>
+      </w:r>
+      <w:proofErr w:type="spellStart"/>
+      <w:r>
+        <w:rPr>
+          <w:rFonts w:ascii="Times New Roman" w:eastAsia="Times New Roman" w:hAnsi="Times New Roman" w:cs="Times New Roman"/>
+          <w:sz w:val="24"/>
+          <w:szCs w:val="24"/>
+          <w:lang w:eastAsia="en-GB"/>
+        </w:rPr>
+        <w:t>şeyi</w:t>
+      </w:r>
+      <w:proofErr w:type="spellEnd"/>
+      <w:r>
+        <w:rPr>
+          <w:rFonts w:ascii="Times New Roman" w:eastAsia="Times New Roman" w:hAnsi="Times New Roman" w:cs="Times New Roman"/>
+          <w:sz w:val="24"/>
+          <w:szCs w:val="24"/>
+          <w:lang w:eastAsia="en-GB"/>
+        </w:rPr>
+        <w:t xml:space="preserve"> </w:t>
+      </w:r>
+      <w:proofErr w:type="spellStart"/>
+      <w:r>
+        <w:rPr>
+          <w:rFonts w:ascii="Times New Roman" w:eastAsia="Times New Roman" w:hAnsi="Times New Roman" w:cs="Times New Roman"/>
+          <w:sz w:val="24"/>
+          <w:szCs w:val="24"/>
+          <w:lang w:eastAsia="en-GB"/>
+        </w:rPr>
+        <w:t>sonra</w:t>
+      </w:r>
+      <w:proofErr w:type="spellEnd"/>
+      <w:r>
+        <w:rPr>
+          <w:rFonts w:ascii="Times New Roman" w:eastAsia="Times New Roman" w:hAnsi="Times New Roman" w:cs="Times New Roman"/>
+          <w:sz w:val="24"/>
+          <w:szCs w:val="24"/>
+          <w:lang w:eastAsia="en-GB"/>
+        </w:rPr>
+        <w:t xml:space="preserve"> </w:t>
+      </w:r>
+      <w:proofErr w:type="spellStart"/>
+      <w:r>
+        <w:rPr>
+          <w:rFonts w:ascii="Times New Roman" w:eastAsia="Times New Roman" w:hAnsi="Times New Roman" w:cs="Times New Roman"/>
+          <w:sz w:val="24"/>
+          <w:szCs w:val="24"/>
+          <w:lang w:eastAsia="en-GB"/>
+        </w:rPr>
+        <w:t>düşünüp</w:t>
+      </w:r>
+      <w:proofErr w:type="spellEnd"/>
+      <w:r>
+        <w:rPr>
+          <w:rFonts w:ascii="Times New Roman" w:eastAsia="Times New Roman" w:hAnsi="Times New Roman" w:cs="Times New Roman"/>
+          <w:sz w:val="24"/>
+          <w:szCs w:val="24"/>
+          <w:lang w:eastAsia="en-GB"/>
+        </w:rPr>
+        <w:t xml:space="preserve"> </w:t>
+      </w:r>
+      <w:proofErr w:type="spellStart"/>
+      <w:r>
+        <w:rPr>
+          <w:rFonts w:ascii="Times New Roman" w:eastAsia="Times New Roman" w:hAnsi="Times New Roman" w:cs="Times New Roman"/>
+          <w:sz w:val="24"/>
+          <w:szCs w:val="24"/>
+          <w:lang w:eastAsia="en-GB"/>
+        </w:rPr>
+        <w:t>yapıcam</w:t>
+      </w:r>
+      <w:proofErr w:type="spellEnd"/>
+      <w:r>
+        <w:rPr>
+          <w:rFonts w:ascii="Times New Roman" w:eastAsia="Times New Roman" w:hAnsi="Times New Roman" w:cs="Times New Roman"/>
+          <w:sz w:val="24"/>
+          <w:szCs w:val="24"/>
+          <w:lang w:eastAsia="en-GB"/>
+        </w:rPr>
+        <w:t>.</w:t>
+      </w:r>
+    </w:p>
+    <w:p>
+      <w:pPr>
+        <w:spacing w:after="0" w:line="240" w:lineRule="auto"/>
+        <w:rPr>
+          <w:rFonts w:ascii="Times New Roman" w:eastAsia="Times New Roman" w:hAnsi="Times New Roman" w:cs="Times New Roman"/>
+          <w:sz w:val="24"/>
+          <w:szCs w:val="24"/>
+          <w:lang w:eastAsia="en-GB"/>
+        </w:rPr>
+      </w:pPr>
+    </w:p>
+    <w:p>
+      <w:pPr>
+        <w:pStyle w:val="ListParagraph"/>
+        <w:numPr>
+          <w:ilvl w:val="0"/>
+          <w:numId w:val="2"/>
+        </w:numPr>
+        <w:spacing w:after="0" w:line="240" w:lineRule="auto"/>
+        <w:rPr>
+          <w:rFonts w:ascii="Times New Roman" w:eastAsia="Times New Roman" w:hAnsi="Times New Roman" w:cs="Times New Roman"/>
+          <w:sz w:val="24"/>
+          <w:szCs w:val="24"/>
+          <w:lang w:eastAsia="en-GB"/>
+        </w:rPr>
+      </w:pPr>
+      <w:r>
+        <w:rPr>
+          <w:rFonts w:ascii="Times New Roman" w:eastAsia="Times New Roman" w:hAnsi="Times New Roman" w:cs="Times New Roman"/>
+          <w:sz w:val="24"/>
+          <w:szCs w:val="24"/>
+          <w:lang w:eastAsia="en-GB"/>
+        </w:rPr>
+        <w:t xml:space="preserve">CD </w:t>
+      </w:r>
+      <w:proofErr w:type="spellStart"/>
+      <w:r>
+        <w:rPr>
+          <w:rFonts w:ascii="Times New Roman" w:eastAsia="Times New Roman" w:hAnsi="Times New Roman" w:cs="Times New Roman"/>
+          <w:sz w:val="24"/>
+          <w:szCs w:val="24"/>
+          <w:lang w:eastAsia="en-GB"/>
+        </w:rPr>
+        <w:t>ve</w:t>
+      </w:r>
+      <w:proofErr w:type="spellEnd"/>
+      <w:r>
+        <w:rPr>
+          <w:rFonts w:ascii="Times New Roman" w:eastAsia="Times New Roman" w:hAnsi="Times New Roman" w:cs="Times New Roman"/>
+          <w:sz w:val="24"/>
+          <w:szCs w:val="24"/>
+          <w:lang w:eastAsia="en-GB"/>
+        </w:rPr>
+        <w:t xml:space="preserve"> BR </w:t>
+      </w:r>
+      <w:proofErr w:type="spellStart"/>
+      <w:r>
+        <w:rPr>
+          <w:rFonts w:ascii="Times New Roman" w:eastAsia="Times New Roman" w:hAnsi="Times New Roman" w:cs="Times New Roman"/>
+          <w:sz w:val="24"/>
+          <w:szCs w:val="24"/>
+          <w:lang w:eastAsia="en-GB"/>
+        </w:rPr>
+        <w:t>yi</w:t>
+      </w:r>
+      <w:proofErr w:type="spellEnd"/>
+      <w:r>
+        <w:rPr>
+          <w:rFonts w:ascii="Times New Roman" w:eastAsia="Times New Roman" w:hAnsi="Times New Roman" w:cs="Times New Roman"/>
+          <w:sz w:val="24"/>
+          <w:szCs w:val="24"/>
+          <w:lang w:eastAsia="en-GB"/>
+        </w:rPr>
+        <w:t xml:space="preserve"> </w:t>
+      </w:r>
+      <w:proofErr w:type="spellStart"/>
+      <w:r>
+        <w:rPr>
+          <w:rFonts w:ascii="Times New Roman" w:eastAsia="Times New Roman" w:hAnsi="Times New Roman" w:cs="Times New Roman"/>
+          <w:sz w:val="24"/>
+          <w:szCs w:val="24"/>
+          <w:lang w:eastAsia="en-GB"/>
+        </w:rPr>
+        <w:t>slaytaki</w:t>
+      </w:r>
+      <w:proofErr w:type="spellEnd"/>
+      <w:r>
+        <w:rPr>
+          <w:rFonts w:ascii="Times New Roman" w:eastAsia="Times New Roman" w:hAnsi="Times New Roman" w:cs="Times New Roman"/>
+          <w:sz w:val="24"/>
+          <w:szCs w:val="24"/>
+          <w:lang w:eastAsia="en-GB"/>
+        </w:rPr>
+        <w:t xml:space="preserve"> </w:t>
+      </w:r>
+      <w:proofErr w:type="spellStart"/>
+      <w:r>
+        <w:rPr>
+          <w:rFonts w:ascii="Times New Roman" w:eastAsia="Times New Roman" w:hAnsi="Times New Roman" w:cs="Times New Roman"/>
+          <w:sz w:val="24"/>
+          <w:szCs w:val="24"/>
+          <w:lang w:eastAsia="en-GB"/>
+        </w:rPr>
+        <w:t>gibi</w:t>
+      </w:r>
+      <w:proofErr w:type="spellEnd"/>
+      <w:r>
+        <w:rPr>
+          <w:rFonts w:ascii="Times New Roman" w:eastAsia="Times New Roman" w:hAnsi="Times New Roman" w:cs="Times New Roman"/>
+          <w:sz w:val="24"/>
+          <w:szCs w:val="24"/>
+          <w:lang w:eastAsia="en-GB"/>
+        </w:rPr>
+        <w:t xml:space="preserve"> </w:t>
+      </w:r>
+      <w:proofErr w:type="spellStart"/>
+      <w:r>
+        <w:rPr>
+          <w:rFonts w:ascii="Times New Roman" w:eastAsia="Times New Roman" w:hAnsi="Times New Roman" w:cs="Times New Roman"/>
+          <w:sz w:val="24"/>
+          <w:szCs w:val="24"/>
+          <w:lang w:eastAsia="en-GB"/>
+        </w:rPr>
+        <w:t>yapıcam</w:t>
+      </w:r>
+      <w:proofErr w:type="spellEnd"/>
+      <w:r>
+        <w:rPr>
+          <w:rFonts w:ascii="Times New Roman" w:eastAsia="Times New Roman" w:hAnsi="Times New Roman" w:cs="Times New Roman"/>
+          <w:sz w:val="24"/>
+          <w:szCs w:val="24"/>
+          <w:lang w:eastAsia="en-GB"/>
+        </w:rPr>
+        <w:t xml:space="preserve">. </w:t>
+      </w:r>
+    </w:p>
+    <w:p>
+      <w:pPr>
+        <w:pStyle w:val="ListParagraph"/>
+        <w:numPr>
+          <w:ilvl w:val="0"/>
+          <w:numId w:val="2"/>
+        </w:numPr>
+        <w:spacing w:after="0" w:line="240" w:lineRule="auto"/>
+        <w:rPr>
+          <w:rFonts w:ascii="Times New Roman" w:eastAsia="Times New Roman" w:hAnsi="Times New Roman" w:cs="Times New Roman"/>
+          <w:sz w:val="24"/>
+          <w:szCs w:val="24"/>
+          <w:lang w:eastAsia="en-GB"/>
+        </w:rPr>
+      </w:pPr>
+      <w:r>
+        <w:rPr>
+          <w:rFonts w:ascii="Times New Roman" w:eastAsia="Times New Roman" w:hAnsi="Times New Roman" w:cs="Times New Roman"/>
+          <w:sz w:val="24"/>
+          <w:szCs w:val="24"/>
+          <w:lang w:eastAsia="en-GB"/>
+        </w:rPr>
+        <w:t xml:space="preserve">52 micro instruction </w:t>
+      </w:r>
+      <w:proofErr w:type="spellStart"/>
+      <w:r>
+        <w:rPr>
+          <w:rFonts w:ascii="Times New Roman" w:eastAsia="Times New Roman" w:hAnsi="Times New Roman" w:cs="Times New Roman"/>
+          <w:sz w:val="24"/>
+          <w:szCs w:val="24"/>
+          <w:lang w:eastAsia="en-GB"/>
+        </w:rPr>
+        <w:t>microops</w:t>
+      </w:r>
+      <w:proofErr w:type="spellEnd"/>
+      <w:r>
+        <w:rPr>
+          <w:rFonts w:ascii="Times New Roman" w:eastAsia="Times New Roman" w:hAnsi="Times New Roman" w:cs="Times New Roman"/>
+          <w:sz w:val="24"/>
+          <w:szCs w:val="24"/>
+          <w:lang w:eastAsia="en-GB"/>
+        </w:rPr>
+        <w:t xml:space="preserve"> </w:t>
+      </w:r>
+      <w:proofErr w:type="spellStart"/>
+      <w:r>
+        <w:rPr>
+          <w:rFonts w:ascii="Times New Roman" w:eastAsia="Times New Roman" w:hAnsi="Times New Roman" w:cs="Times New Roman"/>
+          <w:sz w:val="24"/>
+          <w:szCs w:val="24"/>
+          <w:lang w:eastAsia="en-GB"/>
+        </w:rPr>
+        <w:t>dışındaki</w:t>
+      </w:r>
+      <w:proofErr w:type="spellEnd"/>
+      <w:r>
+        <w:rPr>
+          <w:rFonts w:ascii="Times New Roman" w:eastAsia="Times New Roman" w:hAnsi="Times New Roman" w:cs="Times New Roman"/>
+          <w:sz w:val="24"/>
+          <w:szCs w:val="24"/>
+          <w:lang w:eastAsia="en-GB"/>
+        </w:rPr>
+        <w:t xml:space="preserve"> </w:t>
+      </w:r>
+      <w:proofErr w:type="spellStart"/>
+      <w:r>
+        <w:rPr>
+          <w:rFonts w:ascii="Times New Roman" w:eastAsia="Times New Roman" w:hAnsi="Times New Roman" w:cs="Times New Roman"/>
+          <w:sz w:val="24"/>
+          <w:szCs w:val="24"/>
+          <w:lang w:eastAsia="en-GB"/>
+        </w:rPr>
+        <w:t>kısmını</w:t>
+      </w:r>
+      <w:proofErr w:type="spellEnd"/>
+      <w:r>
+        <w:rPr>
+          <w:rFonts w:ascii="Times New Roman" w:eastAsia="Times New Roman" w:hAnsi="Times New Roman" w:cs="Times New Roman"/>
+          <w:sz w:val="24"/>
+          <w:szCs w:val="24"/>
+          <w:lang w:eastAsia="en-GB"/>
+        </w:rPr>
+        <w:t xml:space="preserve"> </w:t>
+      </w:r>
+      <w:proofErr w:type="spellStart"/>
+      <w:r>
+        <w:rPr>
+          <w:rFonts w:ascii="Times New Roman" w:eastAsia="Times New Roman" w:hAnsi="Times New Roman" w:cs="Times New Roman"/>
+          <w:sz w:val="24"/>
+          <w:szCs w:val="24"/>
+          <w:lang w:eastAsia="en-GB"/>
+        </w:rPr>
+        <w:t>yaparken</w:t>
+      </w:r>
+      <w:proofErr w:type="spellEnd"/>
+      <w:r>
+        <w:rPr>
+          <w:rFonts w:ascii="Times New Roman" w:eastAsia="Times New Roman" w:hAnsi="Times New Roman" w:cs="Times New Roman"/>
+          <w:sz w:val="24"/>
+          <w:szCs w:val="24"/>
+          <w:lang w:eastAsia="en-GB"/>
+        </w:rPr>
+        <w:t xml:space="preserve"> </w:t>
+      </w:r>
+      <w:proofErr w:type="spellStart"/>
+      <w:r>
+        <w:rPr>
+          <w:rFonts w:ascii="Times New Roman" w:eastAsia="Times New Roman" w:hAnsi="Times New Roman" w:cs="Times New Roman"/>
+          <w:sz w:val="24"/>
+          <w:szCs w:val="24"/>
+          <w:lang w:eastAsia="en-GB"/>
+        </w:rPr>
+        <w:t>ona</w:t>
+      </w:r>
+      <w:proofErr w:type="spellEnd"/>
+      <w:r>
+        <w:rPr>
+          <w:rFonts w:ascii="Times New Roman" w:eastAsia="Times New Roman" w:hAnsi="Times New Roman" w:cs="Times New Roman"/>
+          <w:sz w:val="24"/>
+          <w:szCs w:val="24"/>
+          <w:lang w:eastAsia="en-GB"/>
+        </w:rPr>
+        <w:t xml:space="preserve"> </w:t>
+      </w:r>
+      <w:proofErr w:type="spellStart"/>
+      <w:r>
+        <w:rPr>
+          <w:rFonts w:ascii="Times New Roman" w:eastAsia="Times New Roman" w:hAnsi="Times New Roman" w:cs="Times New Roman"/>
+          <w:sz w:val="24"/>
+          <w:szCs w:val="24"/>
+          <w:lang w:eastAsia="en-GB"/>
+        </w:rPr>
+        <w:t>göre</w:t>
+      </w:r>
+      <w:proofErr w:type="spellEnd"/>
+      <w:r>
+        <w:rPr>
+          <w:rFonts w:ascii="Times New Roman" w:eastAsia="Times New Roman" w:hAnsi="Times New Roman" w:cs="Times New Roman"/>
+          <w:sz w:val="24"/>
+          <w:szCs w:val="24"/>
+          <w:lang w:eastAsia="en-GB"/>
+        </w:rPr>
+        <w:t xml:space="preserve"> </w:t>
+      </w:r>
+      <w:proofErr w:type="spellStart"/>
+      <w:r>
+        <w:rPr>
+          <w:rFonts w:ascii="Times New Roman" w:eastAsia="Times New Roman" w:hAnsi="Times New Roman" w:cs="Times New Roman"/>
+          <w:sz w:val="24"/>
+          <w:szCs w:val="24"/>
+          <w:lang w:eastAsia="en-GB"/>
+        </w:rPr>
+        <w:t>yaparız</w:t>
+      </w:r>
+      <w:proofErr w:type="spellEnd"/>
+    </w:p>
+    <w:p>
+      <w:pPr>
+        <w:pStyle w:val="ListParagraph"/>
+        <w:numPr>
+          <w:ilvl w:val="0"/>
+          <w:numId w:val="2"/>
+        </w:numPr>
+        <w:spacing w:after="0" w:line="240" w:lineRule="auto"/>
+        <w:rPr>
+          <w:rFonts w:ascii="Times New Roman" w:eastAsia="Times New Roman" w:hAnsi="Times New Roman" w:cs="Times New Roman"/>
+          <w:sz w:val="24"/>
+          <w:szCs w:val="24"/>
+          <w:lang w:eastAsia="en-GB"/>
+        </w:rPr>
+      </w:pPr>
+      <w:r>
+        <w:rPr>
+          <w:noProof/>
+        </w:rPr>
+        <w:drawing>
+          <wp:inline distT="0" distB="0" distL="0" distR="0" wp14:anchorId="571D783E" wp14:editId="218EB918">
+            <wp:extent cx="5731510" cy="1790065"/>
+            <wp:effectExtent l="0" t="0" r="2540" b="635"/>
+            <wp:docPr id="3" name="Picture 3"/>
+            <wp:cNvGraphicFramePr>
+              <a:graphicFrameLocks xmlns:a="http://schemas.openxmlformats.org/drawingml/2006/main" noChangeAspect="1"/>
+            </wp:cNvGraphicFramePr>
+            <a:graphic xmlns:a="http://schemas.openxmlformats.org/drawingml/2006/main">
+              <a:graphicData uri="http://schemas.openxmlformats.org/drawingml/2006/picture">
+                <pic:pic xmlns:pic="http://schemas.openxmlformats.org/drawingml/2006/picture">
+                  <pic:nvPicPr>
+                    <pic:cNvPr id="1" name=""/>
+                    <pic:cNvPicPr/>
+                  </pic:nvPicPr>
+                  <pic:blipFill>
+                    <a:blip r:embed="rId9"/>
+                    <a:stretch>
+                      <a:fillRect/>
+                    </a:stretch>
+                  </pic:blipFill>
+                  <pic:spPr>
+                    <a:xfrm>
+                      <a:off x="0" y="0"/>
+                      <a:ext cx="5731510" cy="1790065"/>
+                    </a:xfrm>
+                    <a:prstGeom prst="rect">
+                      <a:avLst/>
+                    </a:prstGeom>
+                  </pic:spPr>
+                </pic:pic>
+              </a:graphicData>
+            </a:graphic>
+          </wp:inline>
+        </w:drawing>
+      </w:r>
+    </w:p>
+    <w:p>
+      <w:pPr>
+        <w:pStyle w:val="ListParagraph"/>
+        <w:numPr>
+          <w:ilvl w:val="0"/>
+          <w:numId w:val="2"/>
+        </w:numPr>
+        <w:spacing w:after="0" w:line="240" w:lineRule="auto"/>
+        <w:rPr>
+          <w:rFonts w:ascii="Times New Roman" w:eastAsia="Times New Roman" w:hAnsi="Times New Roman" w:cs="Times New Roman"/>
+          <w:sz w:val="24"/>
+          <w:szCs w:val="24"/>
+          <w:lang w:eastAsia="en-GB"/>
+        </w:rPr>
+      </w:pPr>
+      <w:r>
+        <w:rPr>
+          <w:noProof/>
+        </w:rPr>
+        <w:drawing>
+          <wp:inline distT="0" distB="0" distL="0" distR="0" wp14:anchorId="313A0C9F" wp14:editId="3EE91975">
+            <wp:extent cx="5731510" cy="2902585"/>
+            <wp:effectExtent l="0" t="0" r="2540" b="0"/>
+            <wp:docPr id="4" name="Picture 4"/>
+            <wp:cNvGraphicFramePr>
+              <a:graphicFrameLocks xmlns:a="http://schemas.openxmlformats.org/drawingml/2006/main" noChangeAspect="1"/>
+            </wp:cNvGraphicFramePr>
+            <a:graphic xmlns:a="http://schemas.openxmlformats.org/drawingml/2006/main">
+              <a:graphicData uri="http://schemas.openxmlformats.org/drawingml/2006/picture">
+                <pic:pic xmlns:pic="http://schemas.openxmlformats.org/drawingml/2006/picture">
+                  <pic:nvPicPr>
+                    <pic:cNvPr id="1" name=""/>
+                    <pic:cNvPicPr/>
+                  </pic:nvPicPr>
+                  <pic:blipFill>
+                    <a:blip r:embed="rId10"/>
+                    <a:stretch>
+                      <a:fillRect/>
+                    </a:stretch>
+                  </pic:blipFill>
+                  <pic:spPr>
+                    <a:xfrm>
+                      <a:off x="0" y="0"/>
+                      <a:ext cx="5731510" cy="2902585"/>
+                    </a:xfrm>
+                    <a:prstGeom prst="rect">
+                      <a:avLst/>
+                    </a:prstGeom>
+                  </pic:spPr>
+                </pic:pic>
+              </a:graphicData>
+            </a:graphic>
+          </wp:inline>
+        </w:drawing>
+      </w:r>
+    </w:p>
+    <w:p>
+      <w:pPr>
+        <w:pStyle w:val="ListParagraph"/>
+        <w:numPr>
+          <w:ilvl w:val="0"/>
+          <w:numId w:val="2"/>
+        </w:numPr>
+        <w:spacing w:after="0" w:line="240" w:lineRule="auto"/>
+        <w:rPr>
+          <w:rFonts w:ascii="Times New Roman" w:eastAsia="Times New Roman" w:hAnsi="Times New Roman" w:cs="Times New Roman"/>
+          <w:sz w:val="24"/>
+          <w:szCs w:val="24"/>
+          <w:lang w:eastAsia="en-GB"/>
+        </w:rPr>
+      </w:pPr>
+    </w:p>
+    <w:p>
+      <w:pPr>
+        <w:pStyle w:val="ListParagraph"/>
+        <w:numPr>
+          <w:ilvl w:val="0"/>
+          <w:numId w:val="2"/>
+        </w:numPr>
+        <w:spacing w:after="0" w:line="240" w:lineRule="auto"/>
+        <w:rPr>
+          <w:rFonts w:ascii="Times New Roman" w:eastAsia="Times New Roman" w:hAnsi="Times New Roman" w:cs="Times New Roman"/>
+          <w:sz w:val="24"/>
+          <w:szCs w:val="24"/>
+          <w:lang w:eastAsia="en-GB"/>
+        </w:rPr>
+      </w:pPr>
+      <w:r>
+        <w:rPr>
+          <w:noProof/>
+        </w:rPr>
+        <w:lastRenderedPageBreak/>
+        <w:drawing>
+          <wp:inline distT="0" distB="0" distL="0" distR="0" wp14:anchorId="63370E24" wp14:editId="4F0DD4B7">
+            <wp:extent cx="5731510" cy="4841875"/>
+            <wp:effectExtent l="0" t="0" r="2540" b="0"/>
+            <wp:docPr id="5" name="Picture 5"/>
+            <wp:cNvGraphicFramePr>
+              <a:graphicFrameLocks xmlns:a="http://schemas.openxmlformats.org/drawingml/2006/main" noChangeAspect="1"/>
+            </wp:cNvGraphicFramePr>
+            <a:graphic xmlns:a="http://schemas.openxmlformats.org/drawingml/2006/main">
+              <a:graphicData uri="http://schemas.openxmlformats.org/drawingml/2006/picture">
+                <pic:pic xmlns:pic="http://schemas.openxmlformats.org/drawingml/2006/picture">
+                  <pic:nvPicPr>
+                    <pic:cNvPr id="1" name=""/>
+                    <pic:cNvPicPr/>
+                  </pic:nvPicPr>
+                  <pic:blipFill>
+                    <a:blip r:embed="rId11"/>
+                    <a:stretch>
+                      <a:fillRect/>
+                    </a:stretch>
+                  </pic:blipFill>
+                  <pic:spPr>
+                    <a:xfrm>
+                      <a:off x="0" y="0"/>
+                      <a:ext cx="5731510" cy="4841875"/>
+                    </a:xfrm>
+                    <a:prstGeom prst="rect">
+                      <a:avLst/>
+                    </a:prstGeom>
+                  </pic:spPr>
+                </pic:pic>
+              </a:graphicData>
+            </a:graphic>
+          </wp:inline>
+        </w:drawing>
+      </w:r>
+    </w:p>
+    <w:p>
+      <w:pPr>
+        <w:pStyle w:val="ListParagraph"/>
+        <w:numPr>
+          <w:ilvl w:val="0"/>
+          <w:numId w:val="2"/>
+        </w:numPr>
+        <w:spacing w:after="0" w:line="240" w:lineRule="auto"/>
+        <w:rPr>
+          <w:rFonts w:ascii="Times New Roman" w:eastAsia="Times New Roman" w:hAnsi="Times New Roman" w:cs="Times New Roman"/>
+          <w:sz w:val="24"/>
+          <w:szCs w:val="24"/>
+          <w:lang w:eastAsia="en-GB"/>
+        </w:rPr>
+      </w:pPr>
+      <w:r>
+        <w:rPr>
+          <w:rFonts w:ascii="Times New Roman" w:eastAsia="Times New Roman" w:hAnsi="Times New Roman" w:cs="Times New Roman"/>
+          <w:color w:val="FF0000"/>
+          <w:sz w:val="48"/>
+          <w:szCs w:val="48"/>
+          <w:lang w:eastAsia="en-GB"/>
+        </w:rPr>
+        <w:t>MUX1 E GİRENLERİN SIRASI YANLIŞ ŞUAN.</w:t>
+      </w:r>
+    </w:p>
+    <w:p>
+      <w:pPr>
+        <w:pStyle w:val="ListParagraph"/>
+        <w:numPr>
+          <w:ilvl w:val="0"/>
+          <w:numId w:val="2"/>
+        </w:numPr>
+        <w:spacing w:after="0" w:line="240" w:lineRule="auto"/>
+        <w:rPr>
+          <w:rFonts w:ascii="Times New Roman" w:eastAsia="Times New Roman" w:hAnsi="Times New Roman" w:cs="Times New Roman"/>
+          <w:sz w:val="24"/>
+          <w:szCs w:val="24"/>
+          <w:lang w:eastAsia="en-GB"/>
+        </w:rPr>
+      </w:pPr>
+      <w:r>
+        <w:rPr>
+          <w:rFonts w:ascii="Times New Roman" w:eastAsia="Times New Roman" w:hAnsi="Times New Roman" w:cs="Times New Roman"/>
+          <w:sz w:val="24"/>
+          <w:szCs w:val="24"/>
+          <w:lang w:eastAsia="en-GB"/>
+        </w:rPr>
+        <w:t xml:space="preserve">cd = 00 </w:t>
+      </w:r>
+      <w:proofErr w:type="spellStart"/>
+      <w:r>
+        <w:rPr>
+          <w:rFonts w:ascii="Times New Roman" w:eastAsia="Times New Roman" w:hAnsi="Times New Roman" w:cs="Times New Roman"/>
+          <w:sz w:val="24"/>
+          <w:szCs w:val="24"/>
+          <w:lang w:eastAsia="en-GB"/>
+        </w:rPr>
+        <w:t>ise</w:t>
+      </w:r>
+      <w:proofErr w:type="spellEnd"/>
+      <w:r>
+        <w:rPr>
+          <w:rFonts w:ascii="Times New Roman" w:eastAsia="Times New Roman" w:hAnsi="Times New Roman" w:cs="Times New Roman"/>
+          <w:sz w:val="24"/>
+          <w:szCs w:val="24"/>
+          <w:lang w:eastAsia="en-GB"/>
+        </w:rPr>
+        <w:t xml:space="preserve"> U </w:t>
+      </w:r>
+      <w:proofErr w:type="spellStart"/>
+      <w:r>
+        <w:rPr>
+          <w:rFonts w:ascii="Times New Roman" w:eastAsia="Times New Roman" w:hAnsi="Times New Roman" w:cs="Times New Roman"/>
+          <w:sz w:val="24"/>
+          <w:szCs w:val="24"/>
+          <w:lang w:eastAsia="en-GB"/>
+        </w:rPr>
+        <w:t>oluyor</w:t>
+      </w:r>
+      <w:proofErr w:type="spellEnd"/>
+      <w:r>
+        <w:rPr>
+          <w:rFonts w:ascii="Times New Roman" w:eastAsia="Times New Roman" w:hAnsi="Times New Roman" w:cs="Times New Roman"/>
+          <w:sz w:val="24"/>
+          <w:szCs w:val="24"/>
+          <w:lang w:eastAsia="en-GB"/>
+        </w:rPr>
+        <w:t xml:space="preserve">, unconditional branch, </w:t>
+      </w:r>
+      <w:proofErr w:type="spellStart"/>
+      <w:r>
+        <w:rPr>
+          <w:rFonts w:ascii="Times New Roman" w:eastAsia="Times New Roman" w:hAnsi="Times New Roman" w:cs="Times New Roman"/>
+          <w:sz w:val="24"/>
+          <w:szCs w:val="24"/>
+          <w:lang w:eastAsia="en-GB"/>
+        </w:rPr>
+        <w:t>direk</w:t>
+      </w:r>
+      <w:proofErr w:type="spellEnd"/>
+      <w:r>
+        <w:rPr>
+          <w:rFonts w:ascii="Times New Roman" w:eastAsia="Times New Roman" w:hAnsi="Times New Roman" w:cs="Times New Roman"/>
+          <w:sz w:val="24"/>
+          <w:szCs w:val="24"/>
+          <w:lang w:eastAsia="en-GB"/>
+        </w:rPr>
+        <w:t xml:space="preserve"> 1</w:t>
+      </w:r>
+    </w:p>
+    <w:p>
+      <w:pPr>
+        <w:spacing w:after="0" w:line="240" w:lineRule="auto"/>
+        <w:rPr>
+          <w:rFonts w:ascii="Times New Roman" w:eastAsia="Times New Roman" w:hAnsi="Times New Roman" w:cs="Times New Roman"/>
+          <w:sz w:val="24"/>
+          <w:szCs w:val="24"/>
+          <w:lang w:eastAsia="en-GB"/>
+        </w:rPr>
+      </w:pPr>
+    </w:p>
+    <w:p>
+      <w:pPr>
+        <w:spacing w:after="0" w:line="240" w:lineRule="auto"/>
+        <w:ind w:left="360"/>
+        <w:rPr>
+          <w:rFonts w:ascii="Times New Roman" w:eastAsia="Times New Roman" w:hAnsi="Times New Roman" w:cs="Times New Roman"/>
+          <w:sz w:val="44"/>
+          <w:szCs w:val="44"/>
+          <w:lang w:eastAsia="en-GB"/>
+        </w:rPr>
+      </w:pPr>
+      <w:r>
+        <w:rPr>
+          <w:rFonts w:ascii="Times New Roman" w:eastAsia="Times New Roman" w:hAnsi="Times New Roman" w:cs="Times New Roman"/>
+          <w:sz w:val="44"/>
+          <w:szCs w:val="44"/>
+          <w:lang w:eastAsia="en-GB"/>
+        </w:rPr>
+        <w:t>ŞUAN CCD LERDEN EMİN DEĞİLİM.</w:t>
+      </w:r>
+    </w:p>
+    <w:p>
+      <w:pPr>
+        <w:spacing w:after="0" w:line="240" w:lineRule="auto"/>
+        <w:ind w:left="360"/>
+        <w:rPr>
+          <w:rFonts w:ascii="Times New Roman" w:eastAsia="Times New Roman" w:hAnsi="Times New Roman" w:cs="Times New Roman"/>
+          <w:lang w:eastAsia="en-GB"/>
+        </w:rPr>
+      </w:pPr>
+      <w:proofErr w:type="spellStart"/>
+      <w:r>
+        <w:rPr>
+          <w:rFonts w:ascii="Times New Roman" w:eastAsia="Times New Roman" w:hAnsi="Times New Roman" w:cs="Times New Roman"/>
+          <w:lang w:eastAsia="en-GB"/>
+        </w:rPr>
+        <w:t>Mesela</w:t>
+      </w:r>
+      <w:proofErr w:type="spellEnd"/>
+      <w:r>
+        <w:rPr>
+          <w:rFonts w:ascii="Times New Roman" w:eastAsia="Times New Roman" w:hAnsi="Times New Roman" w:cs="Times New Roman"/>
+          <w:lang w:eastAsia="en-GB"/>
+        </w:rPr>
+        <w:t xml:space="preserve"> </w:t>
+      </w:r>
+      <w:proofErr w:type="spellStart"/>
+      <w:r>
+        <w:rPr>
+          <w:rFonts w:ascii="Times New Roman" w:eastAsia="Times New Roman" w:hAnsi="Times New Roman" w:cs="Times New Roman"/>
+          <w:lang w:eastAsia="en-GB"/>
+        </w:rPr>
+        <w:t>direk</w:t>
+      </w:r>
+      <w:proofErr w:type="spellEnd"/>
+      <w:r>
+        <w:rPr>
+          <w:rFonts w:ascii="Times New Roman" w:eastAsia="Times New Roman" w:hAnsi="Times New Roman" w:cs="Times New Roman"/>
+          <w:lang w:eastAsia="en-GB"/>
+        </w:rPr>
+        <w:t xml:space="preserve"> </w:t>
+      </w:r>
+      <w:proofErr w:type="spellStart"/>
+      <w:r>
+        <w:rPr>
+          <w:rFonts w:ascii="Times New Roman" w:eastAsia="Times New Roman" w:hAnsi="Times New Roman" w:cs="Times New Roman"/>
+          <w:lang w:eastAsia="en-GB"/>
+        </w:rPr>
+        <w:t>jumpsa</w:t>
+      </w:r>
+      <w:proofErr w:type="spellEnd"/>
+      <w:r>
+        <w:rPr>
+          <w:rFonts w:ascii="Times New Roman" w:eastAsia="Times New Roman" w:hAnsi="Times New Roman" w:cs="Times New Roman"/>
+          <w:lang w:eastAsia="en-GB"/>
+        </w:rPr>
+        <w:t xml:space="preserve"> branch </w:t>
+      </w:r>
+      <w:proofErr w:type="spellStart"/>
+      <w:r>
+        <w:rPr>
+          <w:rFonts w:ascii="Times New Roman" w:eastAsia="Times New Roman" w:hAnsi="Times New Roman" w:cs="Times New Roman"/>
+          <w:lang w:eastAsia="en-GB"/>
+        </w:rPr>
+        <w:t>addresse</w:t>
+      </w:r>
+      <w:proofErr w:type="spellEnd"/>
+      <w:r>
+        <w:rPr>
+          <w:rFonts w:ascii="Times New Roman" w:eastAsia="Times New Roman" w:hAnsi="Times New Roman" w:cs="Times New Roman"/>
+          <w:lang w:eastAsia="en-GB"/>
+        </w:rPr>
+        <w:t xml:space="preserve"> </w:t>
+      </w:r>
+      <w:proofErr w:type="spellStart"/>
+      <w:r>
+        <w:rPr>
+          <w:rFonts w:ascii="Times New Roman" w:eastAsia="Times New Roman" w:hAnsi="Times New Roman" w:cs="Times New Roman"/>
+          <w:lang w:eastAsia="en-GB"/>
+        </w:rPr>
+        <w:t>atlasın</w:t>
+      </w:r>
+      <w:proofErr w:type="spellEnd"/>
+      <w:r>
+        <w:rPr>
+          <w:rFonts w:ascii="Times New Roman" w:eastAsia="Times New Roman" w:hAnsi="Times New Roman" w:cs="Times New Roman"/>
+          <w:lang w:eastAsia="en-GB"/>
+        </w:rPr>
+        <w:t xml:space="preserve"> call </w:t>
+      </w:r>
+      <w:proofErr w:type="spellStart"/>
+      <w:r>
+        <w:rPr>
+          <w:rFonts w:ascii="Times New Roman" w:eastAsia="Times New Roman" w:hAnsi="Times New Roman" w:cs="Times New Roman"/>
+          <w:lang w:eastAsia="en-GB"/>
+        </w:rPr>
+        <w:t>sa</w:t>
+      </w:r>
+      <w:proofErr w:type="spellEnd"/>
+      <w:r>
+        <w:rPr>
+          <w:rFonts w:ascii="Times New Roman" w:eastAsia="Times New Roman" w:hAnsi="Times New Roman" w:cs="Times New Roman"/>
+          <w:lang w:eastAsia="en-GB"/>
+        </w:rPr>
+        <w:t xml:space="preserve"> call </w:t>
+      </w:r>
+      <w:proofErr w:type="spellStart"/>
+      <w:r>
+        <w:rPr>
+          <w:rFonts w:ascii="Times New Roman" w:eastAsia="Times New Roman" w:hAnsi="Times New Roman" w:cs="Times New Roman"/>
+          <w:lang w:eastAsia="en-GB"/>
+        </w:rPr>
+        <w:t>etsin</w:t>
+      </w:r>
+      <w:proofErr w:type="spellEnd"/>
+      <w:r>
+        <w:rPr>
+          <w:rFonts w:ascii="Times New Roman" w:eastAsia="Times New Roman" w:hAnsi="Times New Roman" w:cs="Times New Roman"/>
+          <w:lang w:eastAsia="en-GB"/>
+        </w:rPr>
+        <w:t xml:space="preserve"> cd ne </w:t>
+      </w:r>
+      <w:proofErr w:type="spellStart"/>
+      <w:r>
+        <w:rPr>
+          <w:rFonts w:ascii="Times New Roman" w:eastAsia="Times New Roman" w:hAnsi="Times New Roman" w:cs="Times New Roman"/>
+          <w:lang w:eastAsia="en-GB"/>
+        </w:rPr>
+        <w:t>alaka</w:t>
+      </w:r>
+      <w:proofErr w:type="spellEnd"/>
+      <w:r>
+        <w:rPr>
+          <w:rFonts w:ascii="Times New Roman" w:eastAsia="Times New Roman" w:hAnsi="Times New Roman" w:cs="Times New Roman"/>
+          <w:lang w:eastAsia="en-GB"/>
+        </w:rPr>
+        <w:t xml:space="preserve"> </w:t>
+      </w:r>
+      <w:proofErr w:type="spellStart"/>
+      <w:r>
+        <w:rPr>
+          <w:rFonts w:ascii="Times New Roman" w:eastAsia="Times New Roman" w:hAnsi="Times New Roman" w:cs="Times New Roman"/>
+          <w:lang w:eastAsia="en-GB"/>
+        </w:rPr>
+        <w:t>anlamadım</w:t>
+      </w:r>
+      <w:proofErr w:type="spellEnd"/>
+      <w:r>
+        <w:rPr>
+          <w:rFonts w:ascii="Times New Roman" w:eastAsia="Times New Roman" w:hAnsi="Times New Roman" w:cs="Times New Roman"/>
+          <w:lang w:eastAsia="en-GB"/>
+        </w:rPr>
+        <w:t xml:space="preserve">. Z = </w:t>
+      </w:r>
       <w:bookmarkStart w:id="0" w:name="_GoBack"/>
+      <w:r>
+        <w:rPr>
+          <w:rFonts w:ascii="Times New Roman" w:eastAsia="Times New Roman" w:hAnsi="Times New Roman" w:cs="Times New Roman"/>
+          <w:lang w:eastAsia="en-GB"/>
+        </w:rPr>
+        <w:t xml:space="preserve">0 </w:t>
+      </w:r>
       <w:bookmarkEnd w:id="0"/>
-    </w:p>
-    <w:p>
-      <w:pPr>
-        <w:spacing w:after="0" w:line="240" w:lineRule="auto"/>
-        <w:rPr>
-          <w:rFonts w:ascii="Times New Roman" w:eastAsia="Times New Roman" w:hAnsi="Times New Roman" w:cs="Times New Roman"/>
-          <w:sz w:val="24"/>
-          <w:szCs w:val="24"/>
-          <w:lang w:eastAsia="en-GB"/>
-        </w:rPr>
-      </w:pPr>
-    </w:p>
-    <w:p>
-      <w:pPr>
-        <w:spacing w:after="0" w:line="240" w:lineRule="auto"/>
-        <w:rPr>
-          <w:rFonts w:ascii="Times New Roman" w:eastAsia="Times New Roman" w:hAnsi="Times New Roman" w:cs="Times New Roman"/>
-          <w:sz w:val="24"/>
-          <w:szCs w:val="24"/>
-          <w:lang w:eastAsia="en-GB"/>
-        </w:rPr>
-      </w:pPr>
-      <w:r>
-        <w:rPr>
-          <w:rFonts w:ascii="Times New Roman" w:eastAsia="Times New Roman" w:hAnsi="Times New Roman" w:cs="Times New Roman"/>
-          <w:sz w:val="24"/>
-          <w:szCs w:val="24"/>
-          <w:lang w:eastAsia="en-GB"/>
-        </w:rPr>
-        <w:t xml:space="preserve">SBR </w:t>
-      </w:r>
-      <w:proofErr w:type="spellStart"/>
-      <w:r>
-        <w:rPr>
-          <w:rFonts w:ascii="Times New Roman" w:eastAsia="Times New Roman" w:hAnsi="Times New Roman" w:cs="Times New Roman"/>
-          <w:sz w:val="24"/>
-          <w:szCs w:val="24"/>
-          <w:lang w:eastAsia="en-GB"/>
-        </w:rPr>
-        <w:t>nin</w:t>
-      </w:r>
-      <w:proofErr w:type="spellEnd"/>
-      <w:r>
-        <w:rPr>
-          <w:rFonts w:ascii="Times New Roman" w:eastAsia="Times New Roman" w:hAnsi="Times New Roman" w:cs="Times New Roman"/>
-          <w:sz w:val="24"/>
-          <w:szCs w:val="24"/>
-          <w:lang w:eastAsia="en-GB"/>
-        </w:rPr>
-        <w:t xml:space="preserve"> load </w:t>
-      </w:r>
-      <w:proofErr w:type="spellStart"/>
-      <w:r>
-        <w:rPr>
-          <w:rFonts w:ascii="Times New Roman" w:eastAsia="Times New Roman" w:hAnsi="Times New Roman" w:cs="Times New Roman"/>
-          <w:sz w:val="24"/>
-          <w:szCs w:val="24"/>
-          <w:lang w:eastAsia="en-GB"/>
-        </w:rPr>
-        <w:t>dite</w:t>
-      </w:r>
-      <w:proofErr w:type="spellEnd"/>
-      <w:r>
-        <w:rPr>
-          <w:rFonts w:ascii="Times New Roman" w:eastAsia="Times New Roman" w:hAnsi="Times New Roman" w:cs="Times New Roman"/>
-          <w:sz w:val="24"/>
-          <w:szCs w:val="24"/>
+      <w:proofErr w:type="spellStart"/>
+      <w:r>
+        <w:rPr>
+          <w:rFonts w:ascii="Times New Roman" w:eastAsia="Times New Roman" w:hAnsi="Times New Roman" w:cs="Times New Roman"/>
+          <w:lang w:eastAsia="en-GB"/>
+        </w:rPr>
+        <w:t>ise</w:t>
+      </w:r>
+      <w:proofErr w:type="spellEnd"/>
+      <w:r>
+        <w:rPr>
+          <w:rFonts w:ascii="Times New Roman" w:eastAsia="Times New Roman" w:hAnsi="Times New Roman" w:cs="Times New Roman"/>
           <w:lang w:eastAsia="en-GB"/>
         </w:rPr>
         <w:t xml:space="preserve"> </w:t>
@@ -27062,18 +28241,14 @@
       <w:r>
         <w:rPr>
           <w:rFonts w:ascii="Times New Roman" w:eastAsia="Times New Roman" w:hAnsi="Times New Roman" w:cs="Times New Roman"/>
-          <w:sz w:val="24"/>
-          <w:szCs w:val="24"/>
-          <w:lang w:eastAsia="en-GB"/>
-        </w:rPr>
-        <w:t>bir</w:t>
-      </w:r>
-      <w:proofErr w:type="spellEnd"/>
-      <w:r>
-        <w:rPr>
-          <w:rFonts w:ascii="Times New Roman" w:eastAsia="Times New Roman" w:hAnsi="Times New Roman" w:cs="Times New Roman"/>
-          <w:sz w:val="24"/>
-          <w:szCs w:val="24"/>
+          <w:lang w:eastAsia="en-GB"/>
+        </w:rPr>
+        <w:t>olayın</w:t>
+      </w:r>
+      <w:proofErr w:type="spellEnd"/>
+      <w:r>
+        <w:rPr>
+          <w:rFonts w:ascii="Times New Roman" w:eastAsia="Times New Roman" w:hAnsi="Times New Roman" w:cs="Times New Roman"/>
           <w:lang w:eastAsia="en-GB"/>
         </w:rPr>
         <w:t xml:space="preserve"> </w:t>
@@ -27082,18 +28257,14 @@
       <w:r>
         <w:rPr>
           <w:rFonts w:ascii="Times New Roman" w:eastAsia="Times New Roman" w:hAnsi="Times New Roman" w:cs="Times New Roman"/>
-          <w:sz w:val="24"/>
-          <w:szCs w:val="24"/>
-          <w:lang w:eastAsia="en-GB"/>
-        </w:rPr>
-        <w:t>enableı</w:t>
-      </w:r>
-      <w:proofErr w:type="spellEnd"/>
-      <w:r>
-        <w:rPr>
-          <w:rFonts w:ascii="Times New Roman" w:eastAsia="Times New Roman" w:hAnsi="Times New Roman" w:cs="Times New Roman"/>
-          <w:sz w:val="24"/>
-          <w:szCs w:val="24"/>
+          <w:lang w:eastAsia="en-GB"/>
+        </w:rPr>
+        <w:t>seyri</w:t>
+      </w:r>
+      <w:proofErr w:type="spellEnd"/>
+      <w:r>
+        <w:rPr>
+          <w:rFonts w:ascii="Times New Roman" w:eastAsia="Times New Roman" w:hAnsi="Times New Roman" w:cs="Times New Roman"/>
           <w:lang w:eastAsia="en-GB"/>
         </w:rPr>
         <w:t xml:space="preserve"> </w:t>
@@ -27102,18 +28273,14 @@
       <w:r>
         <w:rPr>
           <w:rFonts w:ascii="Times New Roman" w:eastAsia="Times New Roman" w:hAnsi="Times New Roman" w:cs="Times New Roman"/>
-          <w:sz w:val="24"/>
-          <w:szCs w:val="24"/>
-          <w:lang w:eastAsia="en-GB"/>
-        </w:rPr>
-        <w:t>olması</w:t>
-      </w:r>
-      <w:proofErr w:type="spellEnd"/>
-      <w:r>
-        <w:rPr>
-          <w:rFonts w:ascii="Times New Roman" w:eastAsia="Times New Roman" w:hAnsi="Times New Roman" w:cs="Times New Roman"/>
-          <w:sz w:val="24"/>
-          <w:szCs w:val="24"/>
+          <w:lang w:eastAsia="en-GB"/>
+        </w:rPr>
+        <w:t>değişiyordu</w:t>
+      </w:r>
+      <w:proofErr w:type="spellEnd"/>
+      <w:r>
+        <w:rPr>
+          <w:rFonts w:ascii="Times New Roman" w:eastAsia="Times New Roman" w:hAnsi="Times New Roman" w:cs="Times New Roman"/>
           <w:lang w:eastAsia="en-GB"/>
         </w:rPr>
         <w:t xml:space="preserve"> </w:t>
@@ -27122,58 +28289,14 @@
       <w:r>
         <w:rPr>
           <w:rFonts w:ascii="Times New Roman" w:eastAsia="Times New Roman" w:hAnsi="Times New Roman" w:cs="Times New Roman"/>
-          <w:sz w:val="24"/>
-          <w:szCs w:val="24"/>
-          <w:lang w:eastAsia="en-GB"/>
-        </w:rPr>
-        <w:t>lazım</w:t>
-      </w:r>
-      <w:proofErr w:type="spellEnd"/>
-      <w:r>
-        <w:rPr>
-          <w:rFonts w:ascii="Times New Roman" w:eastAsia="Times New Roman" w:hAnsi="Times New Roman" w:cs="Times New Roman"/>
-          <w:sz w:val="24"/>
-          <w:szCs w:val="24"/>
-          <w:lang w:eastAsia="en-GB"/>
-        </w:rPr>
-        <w:t xml:space="preserve">. </w:t>
-      </w:r>
-      <w:proofErr w:type="spellStart"/>
-      <w:r>
-        <w:rPr>
-          <w:rFonts w:ascii="Times New Roman" w:eastAsia="Times New Roman" w:hAnsi="Times New Roman" w:cs="Times New Roman"/>
-          <w:sz w:val="24"/>
-          <w:szCs w:val="24"/>
-          <w:lang w:eastAsia="en-GB"/>
-        </w:rPr>
-        <w:t>Onu</w:t>
-      </w:r>
-      <w:proofErr w:type="spellEnd"/>
-      <w:r>
-        <w:rPr>
-          <w:rFonts w:ascii="Times New Roman" w:eastAsia="Times New Roman" w:hAnsi="Times New Roman" w:cs="Times New Roman"/>
-          <w:sz w:val="24"/>
-          <w:szCs w:val="24"/>
-          <w:lang w:eastAsia="en-GB"/>
-        </w:rPr>
-        <w:t xml:space="preserve"> d </w:t>
-      </w:r>
-      <w:proofErr w:type="spellStart"/>
-      <w:r>
-        <w:rPr>
-          <w:rFonts w:ascii="Times New Roman" w:eastAsia="Times New Roman" w:hAnsi="Times New Roman" w:cs="Times New Roman"/>
-          <w:sz w:val="24"/>
-          <w:szCs w:val="24"/>
-          <w:lang w:eastAsia="en-GB"/>
-        </w:rPr>
-        <w:t>latche</w:t>
-      </w:r>
-      <w:proofErr w:type="spellEnd"/>
-      <w:r>
-        <w:rPr>
-          <w:rFonts w:ascii="Times New Roman" w:eastAsia="Times New Roman" w:hAnsi="Times New Roman" w:cs="Times New Roman"/>
-          <w:sz w:val="24"/>
-          <w:szCs w:val="24"/>
+          <w:lang w:eastAsia="en-GB"/>
+        </w:rPr>
+        <w:t>bazı</w:t>
+      </w:r>
+      <w:proofErr w:type="spellEnd"/>
+      <w:r>
+        <w:rPr>
+          <w:rFonts w:ascii="Times New Roman" w:eastAsia="Times New Roman" w:hAnsi="Times New Roman" w:cs="Times New Roman"/>
           <w:lang w:eastAsia="en-GB"/>
         </w:rPr>
         <w:t xml:space="preserve"> </w:t>
@@ -27182,18 +28305,14 @@
       <w:r>
         <w:rPr>
           <w:rFonts w:ascii="Times New Roman" w:eastAsia="Times New Roman" w:hAnsi="Times New Roman" w:cs="Times New Roman"/>
-          <w:sz w:val="24"/>
-          <w:szCs w:val="24"/>
-          <w:lang w:eastAsia="en-GB"/>
-        </w:rPr>
-        <w:t>ekleriz</w:t>
-      </w:r>
-      <w:proofErr w:type="spellEnd"/>
-      <w:r>
-        <w:rPr>
-          <w:rFonts w:ascii="Times New Roman" w:eastAsia="Times New Roman" w:hAnsi="Times New Roman" w:cs="Times New Roman"/>
-          <w:sz w:val="24"/>
-          <w:szCs w:val="24"/>
+          <w:lang w:eastAsia="en-GB"/>
+        </w:rPr>
+        <w:t>instructionlarda</w:t>
+      </w:r>
+      <w:proofErr w:type="spellEnd"/>
+      <w:r>
+        <w:rPr>
+          <w:rFonts w:ascii="Times New Roman" w:eastAsia="Times New Roman" w:hAnsi="Times New Roman" w:cs="Times New Roman"/>
           <w:lang w:eastAsia="en-GB"/>
         </w:rPr>
         <w:t xml:space="preserve"> </w:t>
@@ -27202,8 +28321,425 @@
       <w:r>
         <w:rPr>
           <w:rFonts w:ascii="Times New Roman" w:eastAsia="Times New Roman" w:hAnsi="Times New Roman" w:cs="Times New Roman"/>
-          <w:sz w:val="24"/>
-          <w:szCs w:val="24"/>
+          <w:lang w:eastAsia="en-GB"/>
+        </w:rPr>
+        <w:t>ama</w:t>
+      </w:r>
+      <w:proofErr w:type="spellEnd"/>
+      <w:r>
+        <w:rPr>
+          <w:rFonts w:ascii="Times New Roman" w:eastAsia="Times New Roman" w:hAnsi="Times New Roman" w:cs="Times New Roman"/>
+          <w:lang w:eastAsia="en-GB"/>
+        </w:rPr>
+        <w:t xml:space="preserve">. Bu IR8 </w:t>
+      </w:r>
+      <w:proofErr w:type="spellStart"/>
+      <w:r>
+        <w:rPr>
+          <w:rFonts w:ascii="Times New Roman" w:eastAsia="Times New Roman" w:hAnsi="Times New Roman" w:cs="Times New Roman"/>
+          <w:lang w:eastAsia="en-GB"/>
+        </w:rPr>
+        <w:t>değerini</w:t>
+      </w:r>
+      <w:proofErr w:type="spellEnd"/>
+      <w:r>
+        <w:rPr>
+          <w:rFonts w:ascii="Times New Roman" w:eastAsia="Times New Roman" w:hAnsi="Times New Roman" w:cs="Times New Roman"/>
+          <w:lang w:eastAsia="en-GB"/>
+        </w:rPr>
+        <w:t xml:space="preserve"> </w:t>
+      </w:r>
+      <w:proofErr w:type="spellStart"/>
+      <w:r>
+        <w:rPr>
+          <w:rFonts w:ascii="Times New Roman" w:eastAsia="Times New Roman" w:hAnsi="Times New Roman" w:cs="Times New Roman"/>
+          <w:lang w:eastAsia="en-GB"/>
+        </w:rPr>
+        <w:t>falan</w:t>
+      </w:r>
+      <w:proofErr w:type="spellEnd"/>
+      <w:r>
+        <w:rPr>
+          <w:rFonts w:ascii="Times New Roman" w:eastAsia="Times New Roman" w:hAnsi="Times New Roman" w:cs="Times New Roman"/>
+          <w:lang w:eastAsia="en-GB"/>
+        </w:rPr>
+        <w:t xml:space="preserve"> </w:t>
+      </w:r>
+      <w:proofErr w:type="spellStart"/>
+      <w:r>
+        <w:rPr>
+          <w:rFonts w:ascii="Times New Roman" w:eastAsia="Times New Roman" w:hAnsi="Times New Roman" w:cs="Times New Roman"/>
+          <w:lang w:eastAsia="en-GB"/>
+        </w:rPr>
+        <w:t>nasıl</w:t>
+      </w:r>
+      <w:proofErr w:type="spellEnd"/>
+      <w:r>
+        <w:rPr>
+          <w:rFonts w:ascii="Times New Roman" w:eastAsia="Times New Roman" w:hAnsi="Times New Roman" w:cs="Times New Roman"/>
+          <w:lang w:eastAsia="en-GB"/>
+        </w:rPr>
+        <w:t xml:space="preserve"> check </w:t>
+      </w:r>
+      <w:proofErr w:type="spellStart"/>
+      <w:r>
+        <w:rPr>
+          <w:rFonts w:ascii="Times New Roman" w:eastAsia="Times New Roman" w:hAnsi="Times New Roman" w:cs="Times New Roman"/>
+          <w:lang w:eastAsia="en-GB"/>
+        </w:rPr>
+        <w:t>edicez</w:t>
+      </w:r>
+      <w:proofErr w:type="spellEnd"/>
+      <w:r>
+        <w:rPr>
+          <w:rFonts w:ascii="Times New Roman" w:eastAsia="Times New Roman" w:hAnsi="Times New Roman" w:cs="Times New Roman"/>
+          <w:lang w:eastAsia="en-GB"/>
+        </w:rPr>
+        <w:t>?</w:t>
+      </w:r>
+    </w:p>
+    <w:p>
+      <w:pPr>
+        <w:spacing w:after="0" w:line="240" w:lineRule="auto"/>
+        <w:ind w:left="360"/>
+        <w:rPr>
+          <w:rFonts w:ascii="Times New Roman" w:eastAsia="Times New Roman" w:hAnsi="Times New Roman" w:cs="Times New Roman"/>
+          <w:lang w:eastAsia="en-GB"/>
+        </w:rPr>
+      </w:pPr>
+      <w:proofErr w:type="spellStart"/>
+      <w:r>
+        <w:rPr>
+          <w:rFonts w:ascii="Times New Roman" w:eastAsia="Times New Roman" w:hAnsi="Times New Roman" w:cs="Times New Roman"/>
+          <w:lang w:eastAsia="en-GB"/>
+        </w:rPr>
+        <w:t>Maplemede</w:t>
+      </w:r>
+      <w:proofErr w:type="spellEnd"/>
+      <w:r>
+        <w:rPr>
+          <w:rFonts w:ascii="Times New Roman" w:eastAsia="Times New Roman" w:hAnsi="Times New Roman" w:cs="Times New Roman"/>
+          <w:lang w:eastAsia="en-GB"/>
+        </w:rPr>
+        <w:t xml:space="preserve"> </w:t>
+      </w:r>
+      <w:proofErr w:type="spellStart"/>
+      <w:r>
+        <w:rPr>
+          <w:rFonts w:ascii="Times New Roman" w:eastAsia="Times New Roman" w:hAnsi="Times New Roman" w:cs="Times New Roman"/>
+          <w:lang w:eastAsia="en-GB"/>
+        </w:rPr>
+        <w:t>onlara</w:t>
+      </w:r>
+      <w:proofErr w:type="spellEnd"/>
+      <w:r>
+        <w:rPr>
+          <w:rFonts w:ascii="Times New Roman" w:eastAsia="Times New Roman" w:hAnsi="Times New Roman" w:cs="Times New Roman"/>
+          <w:lang w:eastAsia="en-GB"/>
+        </w:rPr>
+        <w:t xml:space="preserve"> </w:t>
+      </w:r>
+      <w:proofErr w:type="spellStart"/>
+      <w:r>
+        <w:rPr>
+          <w:rFonts w:ascii="Times New Roman" w:eastAsia="Times New Roman" w:hAnsi="Times New Roman" w:cs="Times New Roman"/>
+          <w:lang w:eastAsia="en-GB"/>
+        </w:rPr>
+        <w:t>bakmadan</w:t>
+      </w:r>
+      <w:proofErr w:type="spellEnd"/>
+      <w:r>
+        <w:rPr>
+          <w:rFonts w:ascii="Times New Roman" w:eastAsia="Times New Roman" w:hAnsi="Times New Roman" w:cs="Times New Roman"/>
+          <w:lang w:eastAsia="en-GB"/>
+        </w:rPr>
+        <w:t xml:space="preserve"> </w:t>
+      </w:r>
+      <w:proofErr w:type="spellStart"/>
+      <w:r>
+        <w:rPr>
+          <w:rFonts w:ascii="Times New Roman" w:eastAsia="Times New Roman" w:hAnsi="Times New Roman" w:cs="Times New Roman"/>
+          <w:lang w:eastAsia="en-GB"/>
+        </w:rPr>
+        <w:t>yapıyorsak</w:t>
+      </w:r>
+      <w:proofErr w:type="spellEnd"/>
+      <w:r>
+        <w:rPr>
+          <w:rFonts w:ascii="Times New Roman" w:eastAsia="Times New Roman" w:hAnsi="Times New Roman" w:cs="Times New Roman"/>
+          <w:lang w:eastAsia="en-GB"/>
+        </w:rPr>
+        <w:t xml:space="preserve"> </w:t>
+      </w:r>
+      <w:proofErr w:type="spellStart"/>
+      <w:r>
+        <w:rPr>
+          <w:rFonts w:ascii="Times New Roman" w:eastAsia="Times New Roman" w:hAnsi="Times New Roman" w:cs="Times New Roman"/>
+          <w:lang w:eastAsia="en-GB"/>
+        </w:rPr>
+        <w:t>maplemede</w:t>
+      </w:r>
+      <w:proofErr w:type="spellEnd"/>
+      <w:r>
+        <w:rPr>
+          <w:rFonts w:ascii="Times New Roman" w:eastAsia="Times New Roman" w:hAnsi="Times New Roman" w:cs="Times New Roman"/>
+          <w:lang w:eastAsia="en-GB"/>
+        </w:rPr>
+        <w:t xml:space="preserve"> </w:t>
+      </w:r>
+      <w:proofErr w:type="spellStart"/>
+      <w:r>
+        <w:rPr>
+          <w:rFonts w:ascii="Times New Roman" w:eastAsia="Times New Roman" w:hAnsi="Times New Roman" w:cs="Times New Roman"/>
+          <w:lang w:eastAsia="en-GB"/>
+        </w:rPr>
+        <w:t>giden</w:t>
+      </w:r>
+      <w:proofErr w:type="spellEnd"/>
+      <w:r>
+        <w:rPr>
+          <w:rFonts w:ascii="Times New Roman" w:eastAsia="Times New Roman" w:hAnsi="Times New Roman" w:cs="Times New Roman"/>
+          <w:lang w:eastAsia="en-GB"/>
+        </w:rPr>
+        <w:t xml:space="preserve"> instruction </w:t>
+      </w:r>
+      <w:proofErr w:type="spellStart"/>
+      <w:r>
+        <w:rPr>
+          <w:rFonts w:ascii="Times New Roman" w:eastAsia="Times New Roman" w:hAnsi="Times New Roman" w:cs="Times New Roman"/>
+          <w:lang w:eastAsia="en-GB"/>
+        </w:rPr>
+        <w:t>mı</w:t>
+      </w:r>
+      <w:proofErr w:type="spellEnd"/>
+      <w:r>
+        <w:rPr>
+          <w:rFonts w:ascii="Times New Roman" w:eastAsia="Times New Roman" w:hAnsi="Times New Roman" w:cs="Times New Roman"/>
+          <w:lang w:eastAsia="en-GB"/>
+        </w:rPr>
+        <w:t xml:space="preserve"> </w:t>
+      </w:r>
+      <w:proofErr w:type="spellStart"/>
+      <w:r>
+        <w:rPr>
+          <w:rFonts w:ascii="Times New Roman" w:eastAsia="Times New Roman" w:hAnsi="Times New Roman" w:cs="Times New Roman"/>
+          <w:lang w:eastAsia="en-GB"/>
+        </w:rPr>
+        <w:t>bakacak</w:t>
+      </w:r>
+      <w:proofErr w:type="spellEnd"/>
+      <w:r>
+        <w:rPr>
+          <w:rFonts w:ascii="Times New Roman" w:eastAsia="Times New Roman" w:hAnsi="Times New Roman" w:cs="Times New Roman"/>
+          <w:lang w:eastAsia="en-GB"/>
+        </w:rPr>
+        <w:t xml:space="preserve">? O </w:t>
+      </w:r>
+      <w:proofErr w:type="spellStart"/>
+      <w:r>
+        <w:rPr>
+          <w:rFonts w:ascii="Times New Roman" w:eastAsia="Times New Roman" w:hAnsi="Times New Roman" w:cs="Times New Roman"/>
+          <w:lang w:eastAsia="en-GB"/>
+        </w:rPr>
+        <w:t>nasıl</w:t>
+      </w:r>
+      <w:proofErr w:type="spellEnd"/>
+      <w:r>
+        <w:rPr>
+          <w:rFonts w:ascii="Times New Roman" w:eastAsia="Times New Roman" w:hAnsi="Times New Roman" w:cs="Times New Roman"/>
+          <w:lang w:eastAsia="en-GB"/>
+        </w:rPr>
+        <w:t xml:space="preserve"> </w:t>
+      </w:r>
+      <w:proofErr w:type="spellStart"/>
+      <w:proofErr w:type="gramStart"/>
+      <w:r>
+        <w:rPr>
+          <w:rFonts w:ascii="Times New Roman" w:eastAsia="Times New Roman" w:hAnsi="Times New Roman" w:cs="Times New Roman"/>
+          <w:lang w:eastAsia="en-GB"/>
+        </w:rPr>
+        <w:t>olacak</w:t>
+      </w:r>
+      <w:proofErr w:type="spellEnd"/>
+      <w:r>
+        <w:rPr>
+          <w:rFonts w:ascii="Times New Roman" w:eastAsia="Times New Roman" w:hAnsi="Times New Roman" w:cs="Times New Roman"/>
+          <w:lang w:eastAsia="en-GB"/>
+        </w:rPr>
+        <w:t>?,</w:t>
+      </w:r>
+      <w:proofErr w:type="gramEnd"/>
+      <w:r>
+        <w:rPr>
+          <w:rFonts w:ascii="Times New Roman" w:eastAsia="Times New Roman" w:hAnsi="Times New Roman" w:cs="Times New Roman"/>
+          <w:lang w:eastAsia="en-GB"/>
+        </w:rPr>
+        <w:t xml:space="preserve"> CD </w:t>
+      </w:r>
+      <w:proofErr w:type="spellStart"/>
+      <w:r>
+        <w:rPr>
+          <w:rFonts w:ascii="Times New Roman" w:eastAsia="Times New Roman" w:hAnsi="Times New Roman" w:cs="Times New Roman"/>
+          <w:lang w:eastAsia="en-GB"/>
+        </w:rPr>
+        <w:t>ler</w:t>
+      </w:r>
+      <w:proofErr w:type="spellEnd"/>
+      <w:r>
+        <w:rPr>
+          <w:rFonts w:ascii="Times New Roman" w:eastAsia="Times New Roman" w:hAnsi="Times New Roman" w:cs="Times New Roman"/>
+          <w:lang w:eastAsia="en-GB"/>
+        </w:rPr>
+        <w:t xml:space="preserve"> IR4 7 8 10 </w:t>
+      </w:r>
+      <w:proofErr w:type="spellStart"/>
+      <w:r>
+        <w:rPr>
+          <w:rFonts w:ascii="Times New Roman" w:eastAsia="Times New Roman" w:hAnsi="Times New Roman" w:cs="Times New Roman"/>
+          <w:lang w:eastAsia="en-GB"/>
+        </w:rPr>
+        <w:t>olsa</w:t>
+      </w:r>
+      <w:proofErr w:type="spellEnd"/>
+      <w:r>
+        <w:rPr>
+          <w:rFonts w:ascii="Times New Roman" w:eastAsia="Times New Roman" w:hAnsi="Times New Roman" w:cs="Times New Roman"/>
+          <w:lang w:eastAsia="en-GB"/>
+        </w:rPr>
+        <w:t xml:space="preserve"> </w:t>
+      </w:r>
+      <w:proofErr w:type="spellStart"/>
+      <w:r>
+        <w:rPr>
+          <w:rFonts w:ascii="Times New Roman" w:eastAsia="Times New Roman" w:hAnsi="Times New Roman" w:cs="Times New Roman"/>
+          <w:lang w:eastAsia="en-GB"/>
+        </w:rPr>
+        <w:t>mesela</w:t>
+      </w:r>
+      <w:proofErr w:type="spellEnd"/>
+      <w:r>
+        <w:rPr>
+          <w:rFonts w:ascii="Times New Roman" w:eastAsia="Times New Roman" w:hAnsi="Times New Roman" w:cs="Times New Roman"/>
+          <w:lang w:eastAsia="en-GB"/>
+        </w:rPr>
+        <w:t xml:space="preserve"> </w:t>
+      </w:r>
+      <w:proofErr w:type="spellStart"/>
+      <w:r>
+        <w:rPr>
+          <w:rFonts w:ascii="Times New Roman" w:eastAsia="Times New Roman" w:hAnsi="Times New Roman" w:cs="Times New Roman"/>
+          <w:lang w:eastAsia="en-GB"/>
+        </w:rPr>
+        <w:t>onun</w:t>
+      </w:r>
+      <w:proofErr w:type="spellEnd"/>
+      <w:r>
+        <w:rPr>
+          <w:rFonts w:ascii="Times New Roman" w:eastAsia="Times New Roman" w:hAnsi="Times New Roman" w:cs="Times New Roman"/>
+          <w:lang w:eastAsia="en-GB"/>
+        </w:rPr>
+        <w:t xml:space="preserve"> </w:t>
+      </w:r>
+      <w:proofErr w:type="spellStart"/>
+      <w:r>
+        <w:rPr>
+          <w:rFonts w:ascii="Times New Roman" w:eastAsia="Times New Roman" w:hAnsi="Times New Roman" w:cs="Times New Roman"/>
+          <w:lang w:eastAsia="en-GB"/>
+        </w:rPr>
+        <w:t>durumuna</w:t>
+      </w:r>
+      <w:proofErr w:type="spellEnd"/>
+      <w:r>
+        <w:rPr>
+          <w:rFonts w:ascii="Times New Roman" w:eastAsia="Times New Roman" w:hAnsi="Times New Roman" w:cs="Times New Roman"/>
+          <w:lang w:eastAsia="en-GB"/>
+        </w:rPr>
+        <w:t xml:space="preserve"> </w:t>
+      </w:r>
+      <w:proofErr w:type="spellStart"/>
+      <w:r>
+        <w:rPr>
+          <w:rFonts w:ascii="Times New Roman" w:eastAsia="Times New Roman" w:hAnsi="Times New Roman" w:cs="Times New Roman"/>
+          <w:lang w:eastAsia="en-GB"/>
+        </w:rPr>
+        <w:t>göre</w:t>
+      </w:r>
+      <w:proofErr w:type="spellEnd"/>
+      <w:r>
+        <w:rPr>
+          <w:rFonts w:ascii="Times New Roman" w:eastAsia="Times New Roman" w:hAnsi="Times New Roman" w:cs="Times New Roman"/>
+          <w:lang w:eastAsia="en-GB"/>
+        </w:rPr>
+        <w:t xml:space="preserve"> </w:t>
+      </w:r>
+      <w:proofErr w:type="spellStart"/>
+      <w:r>
+        <w:rPr>
+          <w:rFonts w:ascii="Times New Roman" w:eastAsia="Times New Roman" w:hAnsi="Times New Roman" w:cs="Times New Roman"/>
+          <w:lang w:eastAsia="en-GB"/>
+        </w:rPr>
+        <w:t>atlasa</w:t>
+      </w:r>
+      <w:proofErr w:type="spellEnd"/>
+      <w:r>
+        <w:rPr>
+          <w:rFonts w:ascii="Times New Roman" w:eastAsia="Times New Roman" w:hAnsi="Times New Roman" w:cs="Times New Roman"/>
+          <w:lang w:eastAsia="en-GB"/>
+        </w:rPr>
+        <w:t xml:space="preserve"> </w:t>
+      </w:r>
+      <w:proofErr w:type="spellStart"/>
+      <w:r>
+        <w:rPr>
+          <w:rFonts w:ascii="Times New Roman" w:eastAsia="Times New Roman" w:hAnsi="Times New Roman" w:cs="Times New Roman"/>
+          <w:lang w:eastAsia="en-GB"/>
+        </w:rPr>
+        <w:t>dicem</w:t>
+      </w:r>
+      <w:proofErr w:type="spellEnd"/>
+      <w:r>
+        <w:rPr>
+          <w:rFonts w:ascii="Times New Roman" w:eastAsia="Times New Roman" w:hAnsi="Times New Roman" w:cs="Times New Roman"/>
+          <w:lang w:eastAsia="en-GB"/>
+        </w:rPr>
+        <w:t xml:space="preserve"> ad </w:t>
+      </w:r>
+      <w:proofErr w:type="spellStart"/>
+      <w:r>
+        <w:rPr>
+          <w:rFonts w:ascii="Times New Roman" w:eastAsia="Times New Roman" w:hAnsi="Times New Roman" w:cs="Times New Roman"/>
+          <w:lang w:eastAsia="en-GB"/>
+        </w:rPr>
+        <w:t>dekine</w:t>
+      </w:r>
+      <w:proofErr w:type="spellEnd"/>
+      <w:r>
+        <w:rPr>
+          <w:rFonts w:ascii="Times New Roman" w:eastAsia="Times New Roman" w:hAnsi="Times New Roman" w:cs="Times New Roman"/>
+          <w:lang w:eastAsia="en-GB"/>
+        </w:rPr>
+        <w:t xml:space="preserve"> </w:t>
+      </w:r>
+      <w:proofErr w:type="spellStart"/>
+      <w:r>
+        <w:rPr>
+          <w:rFonts w:ascii="Times New Roman" w:eastAsia="Times New Roman" w:hAnsi="Times New Roman" w:cs="Times New Roman"/>
+          <w:lang w:eastAsia="en-GB"/>
+        </w:rPr>
+        <w:t>atlar</w:t>
+      </w:r>
+      <w:proofErr w:type="spellEnd"/>
+      <w:r>
+        <w:rPr>
+          <w:rFonts w:ascii="Times New Roman" w:eastAsia="Times New Roman" w:hAnsi="Times New Roman" w:cs="Times New Roman"/>
+          <w:lang w:eastAsia="en-GB"/>
+        </w:rPr>
+        <w:t xml:space="preserve"> </w:t>
+      </w:r>
+      <w:proofErr w:type="spellStart"/>
+      <w:r>
+        <w:rPr>
+          <w:rFonts w:ascii="Times New Roman" w:eastAsia="Times New Roman" w:hAnsi="Times New Roman" w:cs="Times New Roman"/>
           <w:lang w:eastAsia="en-GB"/>
         </w:rPr>
         <w:t>ya</w:t>
@@ -27212,28 +28748,38 @@
       <w:r>
         <w:rPr>
           <w:rFonts w:ascii="Times New Roman" w:eastAsia="Times New Roman" w:hAnsi="Times New Roman" w:cs="Times New Roman"/>
-          <w:sz w:val="24"/>
-          <w:szCs w:val="24"/>
-          <w:lang w:eastAsia="en-GB"/>
-        </w:rPr>
-        <w:t xml:space="preserve"> da clear </w:t>
-      </w:r>
-      <w:proofErr w:type="spellStart"/>
-      <w:r>
-        <w:rPr>
-          <w:rFonts w:ascii="Times New Roman" w:eastAsia="Times New Roman" w:hAnsi="Times New Roman" w:cs="Times New Roman"/>
-          <w:sz w:val="24"/>
-          <w:szCs w:val="24"/>
-          <w:lang w:eastAsia="en-GB"/>
-        </w:rPr>
-        <w:t>ile</w:t>
-      </w:r>
-      <w:proofErr w:type="spellEnd"/>
-      <w:r>
-        <w:rPr>
-          <w:rFonts w:ascii="Times New Roman" w:eastAsia="Times New Roman" w:hAnsi="Times New Roman" w:cs="Times New Roman"/>
-          <w:sz w:val="24"/>
-          <w:szCs w:val="24"/>
+          <w:lang w:eastAsia="en-GB"/>
+        </w:rPr>
+        <w:t xml:space="preserve"> da call </w:t>
+      </w:r>
+      <w:proofErr w:type="spellStart"/>
+      <w:r>
+        <w:rPr>
+          <w:rFonts w:ascii="Times New Roman" w:eastAsia="Times New Roman" w:hAnsi="Times New Roman" w:cs="Times New Roman"/>
+          <w:lang w:eastAsia="en-GB"/>
+        </w:rPr>
+        <w:t>eder</w:t>
+      </w:r>
+      <w:proofErr w:type="spellEnd"/>
+      <w:r>
+        <w:rPr>
+          <w:rFonts w:ascii="Times New Roman" w:eastAsia="Times New Roman" w:hAnsi="Times New Roman" w:cs="Times New Roman"/>
+          <w:lang w:eastAsia="en-GB"/>
+        </w:rPr>
+        <w:t xml:space="preserve">? O </w:t>
+      </w:r>
+      <w:proofErr w:type="spellStart"/>
+      <w:r>
+        <w:rPr>
+          <w:rFonts w:ascii="Times New Roman" w:eastAsia="Times New Roman" w:hAnsi="Times New Roman" w:cs="Times New Roman"/>
+          <w:lang w:eastAsia="en-GB"/>
+        </w:rPr>
+        <w:t>kısım</w:t>
+      </w:r>
+      <w:proofErr w:type="spellEnd"/>
+      <w:r>
+        <w:rPr>
+          <w:rFonts w:ascii="Times New Roman" w:eastAsia="Times New Roman" w:hAnsi="Times New Roman" w:cs="Times New Roman"/>
           <w:lang w:eastAsia="en-GB"/>
         </w:rPr>
         <w:t xml:space="preserve"> </w:t>
@@ -27242,18 +28788,14 @@
       <w:r>
         <w:rPr>
           <w:rFonts w:ascii="Times New Roman" w:eastAsia="Times New Roman" w:hAnsi="Times New Roman" w:cs="Times New Roman"/>
-          <w:sz w:val="24"/>
-          <w:szCs w:val="24"/>
-          <w:lang w:eastAsia="en-GB"/>
-        </w:rPr>
-        <w:t>yaparız</w:t>
-      </w:r>
-      <w:proofErr w:type="spellEnd"/>
-      <w:r>
-        <w:rPr>
-          <w:rFonts w:ascii="Times New Roman" w:eastAsia="Times New Roman" w:hAnsi="Times New Roman" w:cs="Times New Roman"/>
-          <w:sz w:val="24"/>
-          <w:szCs w:val="24"/>
+          <w:lang w:eastAsia="en-GB"/>
+        </w:rPr>
+        <w:t>nasıl</w:t>
+      </w:r>
+      <w:proofErr w:type="spellEnd"/>
+      <w:r>
+        <w:rPr>
+          <w:rFonts w:ascii="Times New Roman" w:eastAsia="Times New Roman" w:hAnsi="Times New Roman" w:cs="Times New Roman"/>
           <w:lang w:eastAsia="en-GB"/>
         </w:rPr>
         <w:t xml:space="preserve"> </w:t>
@@ -27262,183 +28804,17 @@
       <w:r>
         <w:rPr>
           <w:rFonts w:ascii="Times New Roman" w:eastAsia="Times New Roman" w:hAnsi="Times New Roman" w:cs="Times New Roman"/>
-          <w:sz w:val="24"/>
-          <w:szCs w:val="24"/>
-          <w:lang w:eastAsia="en-GB"/>
-        </w:rPr>
-        <w:t>bilmiyorum</w:t>
-      </w:r>
-      <w:proofErr w:type="spellEnd"/>
-      <w:r>
-        <w:rPr>
-          <w:rFonts w:ascii="Times New Roman" w:eastAsia="Times New Roman" w:hAnsi="Times New Roman" w:cs="Times New Roman"/>
-          <w:sz w:val="24"/>
-          <w:szCs w:val="24"/>
-          <w:lang w:eastAsia="en-GB"/>
-        </w:rPr>
-        <w:t xml:space="preserve"> </w:t>
-      </w:r>
-      <w:proofErr w:type="spellStart"/>
-      <w:r>
-        <w:rPr>
-          <w:rFonts w:ascii="Times New Roman" w:eastAsia="Times New Roman" w:hAnsi="Times New Roman" w:cs="Times New Roman"/>
-          <w:sz w:val="24"/>
-          <w:szCs w:val="24"/>
-          <w:lang w:eastAsia="en-GB"/>
-        </w:rPr>
-        <w:t>şuan</w:t>
-      </w:r>
-      <w:proofErr w:type="spellEnd"/>
-    </w:p>
-    <w:p>
-      <w:pPr>
-        <w:spacing w:after="0" w:line="240" w:lineRule="auto"/>
-        <w:rPr>
-          <w:rFonts w:ascii="Times New Roman" w:eastAsia="Times New Roman" w:hAnsi="Times New Roman" w:cs="Times New Roman"/>
-          <w:sz w:val="24"/>
-          <w:szCs w:val="24"/>
-          <w:lang w:eastAsia="en-GB"/>
-        </w:rPr>
-      </w:pPr>
-    </w:p>
-    <w:p>
-      <w:pPr>
-        <w:spacing w:after="0" w:line="240" w:lineRule="auto"/>
-        <w:rPr>
-          <w:rFonts w:ascii="Times New Roman" w:eastAsia="Times New Roman" w:hAnsi="Times New Roman" w:cs="Times New Roman"/>
-          <w:sz w:val="24"/>
-          <w:szCs w:val="24"/>
-          <w:lang w:eastAsia="en-GB"/>
-        </w:rPr>
-      </w:pPr>
-      <w:r>
-        <w:rPr>
-          <w:rFonts w:ascii="Times New Roman" w:eastAsia="Times New Roman" w:hAnsi="Times New Roman" w:cs="Times New Roman"/>
-          <w:sz w:val="24"/>
-          <w:szCs w:val="24"/>
-          <w:lang w:eastAsia="en-GB"/>
-        </w:rPr>
-        <w:t xml:space="preserve">MUX1 de </w:t>
-      </w:r>
-      <w:proofErr w:type="spellStart"/>
-      <w:r>
-        <w:rPr>
-          <w:rFonts w:ascii="Times New Roman" w:eastAsia="Times New Roman" w:hAnsi="Times New Roman" w:cs="Times New Roman"/>
-          <w:sz w:val="24"/>
-          <w:szCs w:val="24"/>
-          <w:lang w:eastAsia="en-GB"/>
-        </w:rPr>
-        <w:t>seçmeyi</w:t>
-      </w:r>
-      <w:proofErr w:type="spellEnd"/>
-      <w:r>
-        <w:rPr>
-          <w:rFonts w:ascii="Times New Roman" w:eastAsia="Times New Roman" w:hAnsi="Times New Roman" w:cs="Times New Roman"/>
-          <w:sz w:val="24"/>
-          <w:szCs w:val="24"/>
-          <w:lang w:eastAsia="en-GB"/>
-        </w:rPr>
-        <w:t xml:space="preserve"> </w:t>
-      </w:r>
-      <w:proofErr w:type="spellStart"/>
-      <w:r>
-        <w:rPr>
-          <w:rFonts w:ascii="Times New Roman" w:eastAsia="Times New Roman" w:hAnsi="Times New Roman" w:cs="Times New Roman"/>
-          <w:sz w:val="24"/>
-          <w:szCs w:val="24"/>
-          <w:lang w:eastAsia="en-GB"/>
-        </w:rPr>
-        <w:t>sağlıcak</w:t>
-      </w:r>
-      <w:proofErr w:type="spellEnd"/>
-      <w:r>
-        <w:rPr>
-          <w:rFonts w:ascii="Times New Roman" w:eastAsia="Times New Roman" w:hAnsi="Times New Roman" w:cs="Times New Roman"/>
-          <w:sz w:val="24"/>
-          <w:szCs w:val="24"/>
-          <w:lang w:eastAsia="en-GB"/>
-        </w:rPr>
-        <w:t xml:space="preserve"> </w:t>
-      </w:r>
-      <w:proofErr w:type="spellStart"/>
-      <w:r>
-        <w:rPr>
-          <w:rFonts w:ascii="Times New Roman" w:eastAsia="Times New Roman" w:hAnsi="Times New Roman" w:cs="Times New Roman"/>
-          <w:sz w:val="24"/>
-          <w:szCs w:val="24"/>
-          <w:lang w:eastAsia="en-GB"/>
-        </w:rPr>
-        <w:t>şeyi</w:t>
-      </w:r>
-      <w:proofErr w:type="spellEnd"/>
-      <w:r>
-        <w:rPr>
-          <w:rFonts w:ascii="Times New Roman" w:eastAsia="Times New Roman" w:hAnsi="Times New Roman" w:cs="Times New Roman"/>
-          <w:sz w:val="24"/>
-          <w:szCs w:val="24"/>
-          <w:lang w:eastAsia="en-GB"/>
-        </w:rPr>
-        <w:t xml:space="preserve"> </w:t>
-      </w:r>
-      <w:proofErr w:type="spellStart"/>
-      <w:r>
-        <w:rPr>
-          <w:rFonts w:ascii="Times New Roman" w:eastAsia="Times New Roman" w:hAnsi="Times New Roman" w:cs="Times New Roman"/>
-          <w:sz w:val="24"/>
-          <w:szCs w:val="24"/>
-          <w:lang w:eastAsia="en-GB"/>
-        </w:rPr>
-        <w:t>sonra</w:t>
-      </w:r>
-      <w:proofErr w:type="spellEnd"/>
-      <w:r>
-        <w:rPr>
-          <w:rFonts w:ascii="Times New Roman" w:eastAsia="Times New Roman" w:hAnsi="Times New Roman" w:cs="Times New Roman"/>
-          <w:sz w:val="24"/>
-          <w:szCs w:val="24"/>
-          <w:lang w:eastAsia="en-GB"/>
-        </w:rPr>
-        <w:t xml:space="preserve"> </w:t>
-      </w:r>
-      <w:proofErr w:type="spellStart"/>
-      <w:r>
-        <w:rPr>
-          <w:rFonts w:ascii="Times New Roman" w:eastAsia="Times New Roman" w:hAnsi="Times New Roman" w:cs="Times New Roman"/>
-          <w:sz w:val="24"/>
-          <w:szCs w:val="24"/>
-          <w:lang w:eastAsia="en-GB"/>
-        </w:rPr>
-        <w:t>düşünüp</w:t>
-      </w:r>
-      <w:proofErr w:type="spellEnd"/>
-      <w:r>
-        <w:rPr>
-          <w:rFonts w:ascii="Times New Roman" w:eastAsia="Times New Roman" w:hAnsi="Times New Roman" w:cs="Times New Roman"/>
-          <w:sz w:val="24"/>
-          <w:szCs w:val="24"/>
-          <w:lang w:eastAsia="en-GB"/>
-        </w:rPr>
-        <w:t xml:space="preserve"> </w:t>
-      </w:r>
-      <w:proofErr w:type="spellStart"/>
-      <w:r>
-        <w:rPr>
-          <w:rFonts w:ascii="Times New Roman" w:eastAsia="Times New Roman" w:hAnsi="Times New Roman" w:cs="Times New Roman"/>
-          <w:sz w:val="24"/>
-          <w:szCs w:val="24"/>
-          <w:lang w:eastAsia="en-GB"/>
-        </w:rPr>
-        <w:t>yapıcam</w:t>
-      </w:r>
-      <w:proofErr w:type="spellEnd"/>
-      <w:r>
-        <w:rPr>
-          <w:rFonts w:ascii="Times New Roman" w:eastAsia="Times New Roman" w:hAnsi="Times New Roman" w:cs="Times New Roman"/>
-          <w:sz w:val="24"/>
-          <w:szCs w:val="24"/>
-          <w:lang w:eastAsia="en-GB"/>
-        </w:rPr>
-        <w:t>.</w:t>
+          <w:lang w:eastAsia="en-GB"/>
+        </w:rPr>
+        <w:t>olacak</w:t>
+      </w:r>
+      <w:proofErr w:type="spellEnd"/>
+      <w:r>
+        <w:rPr>
+          <w:rFonts w:ascii="Times New Roman" w:eastAsia="Times New Roman" w:hAnsi="Times New Roman" w:cs="Times New Roman"/>
+          <w:lang w:eastAsia="en-GB"/>
+        </w:rPr>
+        <w:t>?</w:t>
       </w:r>
     </w:p>
     <w:sectPr>
@@ -27504,6 +28880,118 @@
 <file path=word/numbering.xml><?xml version="1.0" encoding="utf-8"?>
 <w:numbering xmlns:wpc="http://schemas.microsoft.com/office/word/2010/wordprocessingCanvas" xmlns:cx="http://schemas.microsoft.com/office/drawing/2014/chartex" xmlns:cx1="http://schemas.microsoft.com/office/drawing/2015/9/8/chartex" xmlns:cx2="http://schemas.microsoft.com/office/drawing/2015/10/21/chartex" xmlns:cx3="http://schemas.microsoft.com/office/drawing/2016/5/9/chartex" xmlns:cx4="http://schemas.microsoft.com/office/drawing/2016/5/10/chartex" xmlns:cx5="http://schemas.microsoft.com/office/drawing/2016/5/11/chartex" xmlns:cx6="http://schemas.microsoft.com/office/drawing/2016/5/12/chartex" xmlns:cx7="http://schemas.microsoft.com/office/drawing/2016/5/13/chartex" xmlns:cx8="http://schemas.microsoft.com/office/drawing/2016/5/14/chartex" xmlns:mc="http://schemas.openxmlformats.org/markup-compatibility/2006" xmlns:aink="http://schemas.microsoft.com/office/drawing/2016/ink" xmlns:am3d="http://schemas.microsoft.com/office/drawing/2017/model3d" xmlns:o="urn:schemas-microsoft-com:office:office" xmlns:r="http://schemas.openxmlformats.org/officeDocument/2006/relationships" xmlns:m="http://schemas.openxmlformats.org/officeDocument/2006/math" xmlns:v="urn:schemas-microsoft-com:vml" xmlns:wp14="http://schemas.microsoft.com/office/word/2010/wordprocessingDrawing" xmlns:wp="http://schemas.openxmlformats.org/drawingml/2006/wordprocessingDrawing" xmlns:w10="urn:schemas-microsoft-com:office:word" xmlns:w="http://schemas.openxmlformats.org/wordprocessingml/2006/main" xmlns:w14="http://schemas.microsoft.com/office/word/2010/wordml" xmlns:w15="http://schemas.microsoft.com/office/word/2012/wordml" xmlns:w16cid="http://schemas.microsoft.com/office/word/2016/wordml/cid" xmlns:w16se="http://schemas.microsoft.com/office/word/2015/wordml/symex" xmlns:wpg="http://schemas.microsoft.com/office/word/2010/wordprocessingGroup" xmlns:wpi="http://schemas.microsoft.com/office/word/2010/wordprocessingInk" xmlns:wne="http://schemas.microsoft.com/office/word/2006/wordml" xmlns:wps="http://schemas.microsoft.com/office/word/2010/wordprocessingShape" mc:Ignorable="w14 w15 w16se w16cid wp14">
   <w:abstractNum w:abstractNumId="0" w15:restartNumberingAfterBreak="0">
+    <w:nsid w:val="043D49B8"/>
+    <w:multiLevelType w:val="hybridMultilevel"/>
+    <w:tmpl w:val="C2F4AF1C"/>
+    <w:lvl w:ilvl="0" w:tplc="73F4E488">
+      <w:numFmt w:val="bullet"/>
+      <w:lvlText w:val="-"/>
+      <w:lvlJc w:val="left"/>
+      <w:pPr>
+        <w:ind w:left="720" w:hanging="360"/>
+      </w:pPr>
+      <w:rPr>
+        <w:rFonts w:ascii="Times New Roman" w:eastAsia="Times New Roman" w:hAnsi="Times New Roman" w:cs="Times New Roman" w:hint="default"/>
+      </w:rPr>
+    </w:lvl>
+    <w:lvl w:ilvl="1" w:tplc="04090003" w:tentative="1">
+      <w:start w:val="1"/>
+      <w:numFmt w:val="bullet"/>
+      <w:lvlText w:val="o"/>
+      <w:lvlJc w:val="left"/>
+      <w:pPr>
+        <w:ind w:left="1440" w:hanging="360"/>
+      </w:pPr>
+      <w:rPr>
+        <w:rFonts w:ascii="Courier New" w:hAnsi="Courier New" w:cs="Courier New" w:hint="default"/>
+      </w:rPr>
+    </w:lvl>
+    <w:lvl w:ilvl="2" w:tplc="04090005" w:tentative="1">
+      <w:start w:val="1"/>
+      <w:numFmt w:val="bullet"/>
+      <w:lvlText w:val=""/>
+      <w:lvlJc w:val="left"/>
+      <w:pPr>
+        <w:ind w:left="2160" w:hanging="360"/>
+      </w:pPr>
+      <w:rPr>
+        <w:rFonts w:ascii="Wingdings" w:hAnsi="Wingdings" w:hint="default"/>
+      </w:rPr>
+    </w:lvl>
+    <w:lvl w:ilvl="3" w:tplc="04090001" w:tentative="1">
+      <w:start w:val="1"/>
+      <w:numFmt w:val="bullet"/>
+      <w:lvlText w:val=""/>
+      <w:lvlJc w:val="left"/>
+      <w:pPr>
+        <w:ind w:left="2880" w:hanging="360"/>
+      </w:pPr>
+      <w:rPr>
+        <w:rFonts w:ascii="Symbol" w:hAnsi="Symbol" w:hint="default"/>
+      </w:rPr>
+    </w:lvl>
+    <w:lvl w:ilvl="4" w:tplc="04090003" w:tentative="1">
+      <w:start w:val="1"/>
+      <w:numFmt w:val="bullet"/>
+      <w:lvlText w:val="o"/>
+      <w:lvlJc w:val="left"/>
+      <w:pPr>
+        <w:ind w:left="3600" w:hanging="360"/>
+      </w:pPr>
+      <w:rPr>
+        <w:rFonts w:ascii="Courier New" w:hAnsi="Courier New" w:cs="Courier New" w:hint="default"/>
+      </w:rPr>
+    </w:lvl>
+    <w:lvl w:ilvl="5" w:tplc="04090005" w:tentative="1">
+      <w:start w:val="1"/>
+      <w:numFmt w:val="bullet"/>
+      <w:lvlText w:val=""/>
+      <w:lvlJc w:val="left"/>
+      <w:pPr>
+        <w:ind w:left="4320" w:hanging="360"/>
+      </w:pPr>
+      <w:rPr>
+        <w:rFonts w:ascii="Wingdings" w:hAnsi="Wingdings" w:hint="default"/>
+      </w:rPr>
+    </w:lvl>
+    <w:lvl w:ilvl="6" w:tplc="04090001" w:tentative="1">
+      <w:start w:val="1"/>
+      <w:numFmt w:val="bullet"/>
+      <w:lvlText w:val=""/>
+      <w:lvlJc w:val="left"/>
+      <w:pPr>
+        <w:ind w:left="5040" w:hanging="360"/>
+      </w:pPr>
+      <w:rPr>
+        <w:rFonts w:ascii="Symbol" w:hAnsi="Symbol" w:hint="default"/>
+      </w:rPr>
+    </w:lvl>
+    <w:lvl w:ilvl="7" w:tplc="04090003" w:tentative="1">
+      <w:start w:val="1"/>
+      <w:numFmt w:val="bullet"/>
+      <w:lvlText w:val="o"/>
+      <w:lvlJc w:val="left"/>
+      <w:pPr>
+        <w:ind w:left="5760" w:hanging="360"/>
+      </w:pPr>
+      <w:rPr>
+        <w:rFonts w:ascii="Courier New" w:hAnsi="Courier New" w:cs="Courier New" w:hint="default"/>
+      </w:rPr>
+    </w:lvl>
+    <w:lvl w:ilvl="8" w:tplc="04090005" w:tentative="1">
+      <w:start w:val="1"/>
+      <w:numFmt w:val="bullet"/>
+      <w:lvlText w:val=""/>
+      <w:lvlJc w:val="left"/>
+      <w:pPr>
+        <w:ind w:left="6480" w:hanging="360"/>
+      </w:pPr>
+      <w:rPr>
+        <w:rFonts w:ascii="Wingdings" w:hAnsi="Wingdings" w:hint="default"/>
+      </w:rPr>
+    </w:lvl>
+  </w:abstractNum>
+  <w:abstractNum w:abstractNumId="1" w15:restartNumberingAfterBreak="0">
     <w:nsid w:val="12B02DAC"/>
     <w:multiLevelType w:val="hybridMultilevel"/>
     <w:tmpl w:val="BB486F26"/>
@@ -27590,6 +29078,9 @@
     </w:lvl>
   </w:abstractNum>
   <w:num w:numId="1">
+    <w:abstractNumId w:val="1"/>
+  </w:num>
+  <w:num w:numId="2">
     <w:abstractNumId w:val="0"/>
   </w:num>
 </w:numbering>

</xml_diff>